<commit_message>
chapters sync with Gregor
</commit_message>
<xml_diff>
--- a/manuscript/Chapter04/MVC2iA_CH_04.docx
+++ b/manuscript/Chapter04/MVC2iA_CH_04.docx
@@ -30,8 +30,6 @@
       <w:pPr>
         <w:pStyle w:val="ListBullet"/>
       </w:pPr>
-      <w:commentRangeStart w:id="0"/>
-      <w:commentRangeStart w:id="1"/>
       <w:r>
         <w:t>U</w:t>
       </w:r>
@@ -50,8 +48,13 @@
         <w:t>Storyboarding the a</w:t>
       </w:r>
       <w:r>
-        <w:t>pplication.</w:t>
-      </w:r>
+        <w:t>pplication</w:t>
+      </w:r>
+      <w:del w:id="0" w:author="JSkinner" w:date="2010-02-22T17:04:00Z">
+        <w:r>
+          <w:delText>.</w:delText>
+        </w:r>
+      </w:del>
     </w:p>
     <w:p>
       <w:pPr>
@@ -103,40 +106,15 @@
         <w:t>Testing the controller</w:t>
       </w:r>
     </w:p>
-    <w:commentRangeEnd w:id="0"/>
     <w:p>
       <w:pPr>
         <w:pStyle w:val="Head1"/>
       </w:pPr>
-      <w:r>
-        <w:rPr>
-          <w:rStyle w:val="CommentReference"/>
-          <w:rFonts w:ascii="Verdana" w:hAnsi="Verdana"/>
-          <w:b w:val="0"/>
-          <w:i w:val="0"/>
-          <w:vanish/>
-          <w:color w:val="000000"/>
-        </w:rPr>
-        <w:commentReference w:id="0"/>
-      </w:r>
-      <w:commentRangeEnd w:id="1"/>
-      <w:r>
-        <w:rPr>
-          <w:rFonts w:ascii="Verdana" w:hAnsi="Verdana"/>
-          <w:b w:val="0"/>
-          <w:i w:val="0"/>
-          <w:color w:val="000000"/>
-          <w:sz w:val="16"/>
-        </w:rPr>
-        <w:commentReference w:id="1"/>
-      </w:r>
     </w:p>
     <w:p>
       <w:pPr>
         <w:pStyle w:val="Body1"/>
       </w:pPr>
-      <w:commentRangeStart w:id="2"/>
-      <w:commentRangeStart w:id="3"/>
       <w:r>
         <w:t>The focus of the Model-View-Controller pattern</w:t>
       </w:r>
@@ -168,42 +146,7 @@
         <w:fldChar w:fldCharType="end"/>
       </w:r>
       <w:r>
-        <w:t xml:space="preserve">. </w:t>
-      </w:r>
-      <w:commentRangeEnd w:id="2"/>
-      <w:r>
-        <w:rPr>
-          <w:rStyle w:val="CommentReference"/>
-          <w:vanish/>
-        </w:rPr>
-        <w:commentReference w:id="2"/>
-      </w:r>
-      <w:commentRangeEnd w:id="3"/>
-      <w:r>
-        <w:commentReference w:id="3"/>
-      </w:r>
-      <w:r>
-        <w:t xml:space="preserve">With this pattern, every request is handled by a controller and rendered by a view. Without the controller, presentation and business logic would move to the view, as we have seen with </w:t>
-      </w:r>
-      <w:commentRangeStart w:id="4"/>
-      <w:commentRangeStart w:id="5"/>
-      <w:r>
-        <w:t xml:space="preserve">Web Forms. </w:t>
-      </w:r>
-      <w:commentRangeEnd w:id="4"/>
-      <w:r>
-        <w:rPr>
-          <w:rStyle w:val="CommentReference"/>
-          <w:vanish/>
-        </w:rPr>
-        <w:commentReference w:id="4"/>
-      </w:r>
-      <w:commentRangeEnd w:id="5"/>
-      <w:r>
-        <w:commentReference w:id="5"/>
-      </w:r>
-      <w:r>
-        <w:t xml:space="preserve">With the ASP.NET MVC Framework, every request routes to a controller, which is simply a class that implements the </w:t>
+        <w:t xml:space="preserve">. With this pattern, every request is handled by a controller and rendered by a view. Without the controller, presentation and business logic would move to the view, as we have seen with Web Forms. With the ASP.NET MVC Framework, every request routes to a controller, which is simply a class that implements the </w:t>
       </w:r>
       <w:r>
         <w:rPr>
@@ -242,27 +185,7 @@
         <w:fldChar w:fldCharType="end"/>
       </w:r>
       <w:r>
-        <w:t xml:space="preserve"> interface</w:t>
-      </w:r>
-      <w:commentRangeStart w:id="6"/>
-      <w:commentRangeStart w:id="7"/>
-      <w:r>
-        <w:t xml:space="preserve">. </w:t>
-      </w:r>
-      <w:commentRangeEnd w:id="6"/>
-      <w:r>
-        <w:rPr>
-          <w:rStyle w:val="CommentReference"/>
-          <w:vanish/>
-        </w:rPr>
-        <w:commentReference w:id="6"/>
-      </w:r>
-      <w:commentRangeEnd w:id="7"/>
-      <w:r>
-        <w:commentReference w:id="7"/>
-      </w:r>
-      <w:r>
-        <w:t xml:space="preserve">Microsoft provides the base class </w:t>
+        <w:t xml:space="preserve"> interface. Microsoft provides the base class </w:t>
       </w:r>
       <w:r>
         <w:rPr>
@@ -320,6 +243,7 @@
       <w:pPr>
         <w:pStyle w:val="Body"/>
       </w:pPr>
+      <w:commentRangeStart w:id="1"/>
       <w:r>
         <w:t xml:space="preserve">An </w:t>
       </w:r>
@@ -327,7 +251,14 @@
         <w:t>action</w:t>
       </w:r>
       <w:r>
-        <w:t xml:space="preserve"> is a method that handles a particular request. This method can take no parameters or many, but by the time the action method finishes executing, there ought to be one or many objects ready to be sent to the view, and the name of the view should be selected if the view does not follow the convention of having the same name as the action. Beyond that, the developer is in complete control regarding how to implement a controller</w:t>
+        <w:t xml:space="preserve"> is a method that handles a particular request</w:t>
+      </w:r>
+      <w:commentRangeEnd w:id="1"/>
+      <w:r>
+        <w:commentReference w:id="1"/>
+      </w:r>
+      <w:r>
+        <w:t>. This method can take no parameters or many, but by the time the action method finishes executing, there ought to be one or many objects ready to be sent to the view, and the name of the view should be selected if the view does not follow the convention of having the same name as the action. Beyond that, the developer is in complete control regarding how to implement a controller</w:t>
       </w:r>
       <w:r>
         <w:fldChar w:fldCharType="begin"/>
@@ -455,7 +386,11 @@
         <w:fldChar w:fldCharType="end"/>
       </w:r>
       <w:r>
-        <w:t xml:space="preserve"> and can take zero or many arguments. Parameters are resolved</w:t>
+        <w:t xml:space="preserve"> and can take zero or many arguments. </w:t>
+      </w:r>
+      <w:commentRangeStart w:id="2"/>
+      <w:r>
+        <w:t>Parameters are resolved</w:t>
       </w:r>
       <w:r>
         <w:t xml:space="preserve"> into the action method by the model b</w:t>
@@ -482,12 +417,7 @@
         <w:t xml:space="preserve"> translati</w:t>
       </w:r>
       <w:r>
-        <w:t xml:space="preserve">ng input from the </w:t>
-      </w:r>
-      <w:commentRangeStart w:id="8"/>
-      <w:commentRangeStart w:id="9"/>
-      <w:r>
-        <w:t>browser into input m</w:t>
+        <w:t>ng input from the browser into input m</w:t>
       </w:r>
       <w:r>
         <w:t>odels</w:t>
@@ -501,6 +431,10 @@
       <w:r>
         <w:t>.</w:t>
       </w:r>
+      <w:commentRangeEnd w:id="2"/>
+      <w:r>
+        <w:commentReference w:id="2"/>
+      </w:r>
     </w:p>
     <w:p>
       <w:pPr>
@@ -513,22 +447,7 @@
         <w:t xml:space="preserve"> </w:t>
       </w:r>
       <w:r>
-        <w:t xml:space="preserve">well </w:t>
-      </w:r>
-      <w:commentRangeEnd w:id="8"/>
-      <w:r>
-        <w:rPr>
-          <w:rStyle w:val="CommentReference"/>
-          <w:vanish/>
-        </w:rPr>
-        <w:commentReference w:id="8"/>
-      </w:r>
-      <w:commentRangeEnd w:id="9"/>
-      <w:r>
-        <w:commentReference w:id="9"/>
-      </w:r>
-      <w:r>
-        <w:t xml:space="preserve">written </w:t>
+        <w:t xml:space="preserve">well written </w:t>
       </w:r>
       <w:r>
         <w:t>action</w:t>
@@ -581,10 +500,26 @@
     </w:p>
     <w:p>
       <w:pPr>
-        <w:pStyle w:val="Body1"/>
-      </w:pPr>
-      <w:r>
-        <w:t xml:space="preserve">In listing 4.1 we see a simple controller with a single action. This is a trivial example, and we will tackle more complex scenarios later. We begin by ensuring that the action method is </w:t>
+        <w:pStyle w:val="Body"/>
+        <w:pPrChange w:id="3" w:author="JSkinner" w:date="2010-02-22T17:13:00Z">
+          <w:pPr>
+            <w:pStyle w:val="Body1"/>
+          </w:pPr>
+        </w:pPrChange>
+      </w:pPr>
+      <w:r>
+        <w:t>In listing 4.1 we see a simple controller with a single action. This is a trivial example</w:t>
+      </w:r>
+      <w:commentRangeStart w:id="4"/>
+      <w:r>
+        <w:t xml:space="preserve">, and </w:t>
+      </w:r>
+      <w:commentRangeEnd w:id="4"/>
+      <w:r>
+        <w:commentReference w:id="4"/>
+      </w:r>
+      <w:r>
+        <w:t xml:space="preserve">we will tackle more complex scenarios later. We begin by ensuring that the action method is </w:t>
       </w:r>
       <w:r>
         <w:rPr>
@@ -868,7 +803,11 @@
         <w:t>Mvc.Controller</w:t>
       </w:r>
       <w:r>
-        <w:t xml:space="preserve"> is only one option to choose as a base class for your controllers. As mentioned earlier, it’s often appropriate to create your own </w:t>
+        <w:t xml:space="preserve"> is only one option to choose as a base class for your controllers. </w:t>
+      </w:r>
+      <w:commentRangeStart w:id="5"/>
+      <w:r>
+        <w:t xml:space="preserve">As mentioned earlier, it’s often appropriate to create your own </w:t>
       </w:r>
       <w:r>
         <w:rPr>
@@ -876,6 +815,13 @@
         </w:rPr>
         <w:t>Layer Supertype</w:t>
       </w:r>
+      <w:commentRangeEnd w:id="5"/>
+      <w:r>
+        <w:rPr>
+          <w:sz w:val="16"/>
+        </w:rPr>
+        <w:commentReference w:id="5"/>
+      </w:r>
       <w:r>
         <w:t xml:space="preserve"> for all of your controllers. This type can inherit from </w:t>
       </w:r>
@@ -929,7 +875,15 @@
         <w:t>Action methods exist to perform presentation coordination for a screen/page. This coordination is the</w:t>
       </w:r>
       <w:r>
-        <w:t xml:space="preserve"> glue that puts ties together the</w:t>
+        <w:t xml:space="preserve"> glue that </w:t>
+      </w:r>
+      <w:del w:id="6" w:author="JSkinner" w:date="2010-02-22T17:19:00Z">
+        <w:r>
+          <w:delText xml:space="preserve">puts </w:delText>
+        </w:r>
+      </w:del>
+      <w:r>
+        <w:t>ties together the</w:t>
       </w:r>
       <w:r>
         <w:t xml:space="preserve"> storyboard of the a</w:t>
@@ -945,6 +899,7 @@
       <w:pPr>
         <w:pStyle w:val="Body"/>
       </w:pPr>
+      <w:commentRangeStart w:id="7"/>
       <w:r>
         <w:t xml:space="preserve">By focusing on implementing </w:t>
       </w:r>
@@ -954,6 +909,10 @@
       <w:r>
         <w:t xml:space="preserve"> in the controllers action, there are some great side effects</w:t>
       </w:r>
+      <w:commentRangeEnd w:id="7"/>
+      <w:r>
+        <w:commentReference w:id="7"/>
+      </w:r>
       <w:r>
         <w:t>. Actions tend to become smaller and focused.  By mo</w:t>
       </w:r>
@@ -964,52 +923,45 @@
         <w:t>ction and into supporting services, the actions are less complex and easier to test.  A lean action should result in two</w:t>
       </w:r>
       <w:r>
-        <w:t xml:space="preserve"> possible outcomes: </w:t>
-      </w:r>
+        <w:t xml:space="preserve"> possible outcomes: h</w:t>
+      </w:r>
+      <w:r>
+        <w:t xml:space="preserve">appy </w:t>
+      </w:r>
+      <w:r>
+        <w:t>p</w:t>
+      </w:r>
+      <w:r>
+        <w:t>ath (</w:t>
+      </w:r>
+      <w:del w:id="8" w:author="JSkinner" w:date="2010-02-22T17:24:00Z">
+        <w:r>
+          <w:delText xml:space="preserve"> </w:delText>
+        </w:r>
+      </w:del>
+      <w:r>
+        <w:t>a successfully processed request) or a alternate path.  If an action starts branching to handle multiple alterna</w:t>
+      </w:r>
+      <w:r>
+        <w:t>te paths this is sign that the a</w:t>
+      </w:r>
+      <w:r>
+        <w:t>ction method is handling too much and some design should be put into the storyboard of the application.</w:t>
+      </w:r>
+      <w:r>
+        <w:t xml:space="preserve"> </w:t>
+      </w:r>
+    </w:p>
+    <w:p>
+      <w:pPr>
+        <w:pStyle w:val="Figure"/>
+      </w:pPr>
+      <w:commentRangeStart w:id="9"/>
       <w:commentRangeStart w:id="10"/>
-      <w:r>
-        <w:t>h</w:t>
-      </w:r>
-      <w:r>
-        <w:t xml:space="preserve">appy </w:t>
-      </w:r>
-      <w:r>
-        <w:t>p</w:t>
-      </w:r>
-      <w:r>
-        <w:t xml:space="preserve">ath </w:t>
-      </w:r>
-      <w:commentRangeEnd w:id="10"/>
-      <w:r>
-        <w:rPr>
-          <w:rStyle w:val="CommentReference"/>
-          <w:vanish/>
-        </w:rPr>
-        <w:commentReference w:id="10"/>
-      </w:r>
-      <w:r>
-        <w:t>( a successfully processed request) or a alternate path.  If an action starts branching to handle multiple alterna</w:t>
-      </w:r>
-      <w:r>
-        <w:t>te paths this is sign that the a</w:t>
-      </w:r>
-      <w:r>
-        <w:t>ction method is handling too much and some design should be put into the storyboard of the application.</w:t>
-      </w:r>
-      <w:r>
-        <w:t xml:space="preserve"> </w:t>
-      </w:r>
-    </w:p>
-    <w:p>
-      <w:pPr>
-        <w:pStyle w:val="Figure"/>
-      </w:pPr>
-      <w:commentRangeStart w:id="11"/>
-      <w:commentRangeStart w:id="12"/>
-      <w:commentRangeStart w:id="13"/>
       <w:r>
         <w:rPr>
           <w:noProof/>
+          <w:lang w:val="en-GB" w:eastAsia="en-GB"/>
         </w:rPr>
         <w:drawing>
           <wp:inline distT="0" distB="0" distL="0" distR="0">
@@ -1047,21 +999,17 @@
           </wp:inline>
         </w:drawing>
       </w:r>
-      <w:commentRangeEnd w:id="11"/>
+      <w:commentRangeEnd w:id="9"/>
       <w:r>
         <w:rPr>
           <w:rStyle w:val="CommentReference"/>
           <w:vanish/>
         </w:rPr>
-        <w:commentReference w:id="11"/>
-      </w:r>
-      <w:commentRangeEnd w:id="12"/>
-      <w:r>
-        <w:commentReference w:id="12"/>
-      </w:r>
-      <w:commentRangeEnd w:id="13"/>
-      <w:r>
-        <w:commentReference w:id="13"/>
+        <w:commentReference w:id="9"/>
+      </w:r>
+      <w:commentRangeEnd w:id="10"/>
+      <w:r>
+        <w:commentReference w:id="10"/>
       </w:r>
     </w:p>
     <w:p>
@@ -1072,7 +1020,15 @@
         <w:t>Figure 4.1</w:t>
       </w:r>
       <w:r>
-        <w:t xml:space="preserve"> Storyboard of an applications u</w:t>
+        <w:t xml:space="preserve"> Storyboard of an application</w:t>
+      </w:r>
+      <w:ins w:id="11" w:author="JSkinner" w:date="2010-02-22T17:24:00Z">
+        <w:r>
+          <w:t>'</w:t>
+        </w:r>
+      </w:ins>
+      <w:r>
+        <w:t>s u</w:t>
       </w:r>
       <w:r>
         <w:t xml:space="preserve">ser </w:t>
@@ -1249,11 +1205,24 @@
       <w:r>
         <w:t xml:space="preserve">omain model into a presentation model for a view, JSON, or other output type. This type of action handles a GET request to the web server and in its simplest form returns </w:t>
       </w:r>
-      <w:r>
-        <w:t>h</w:t>
-      </w:r>
-      <w:r>
-        <w:t>tml to the browser.</w:t>
+      <w:del w:id="12" w:author="JSkinner" w:date="2010-02-22T17:28:00Z">
+        <w:r>
+          <w:delText>h</w:delText>
+        </w:r>
+        <w:r>
+          <w:delText xml:space="preserve">tml </w:delText>
+        </w:r>
+      </w:del>
+      <w:ins w:id="13" w:author="JSkinner" w:date="2010-02-22T17:28:00Z">
+        <w:r>
+          <w:t>HTML</w:t>
+        </w:r>
+        <w:r>
+          <w:t xml:space="preserve"> </w:t>
+        </w:r>
+      </w:ins>
+      <w:r>
+        <w:t>to the browser.</w:t>
       </w:r>
     </w:p>
     <w:p/>
@@ -1456,8 +1425,6 @@
       <w:r>
         <w:t xml:space="preserve">odel of type </w:t>
       </w:r>
-      <w:commentRangeStart w:id="14"/>
-      <w:commentRangeStart w:id="15"/>
       <w:r>
         <w:rPr>
           <w:rStyle w:val="CodeinText"/>
@@ -1465,33 +1432,37 @@
         <w:t>UserDisplay[]</w:t>
       </w:r>
       <w:r>
-        <w:t xml:space="preserve">.  </w:t>
-      </w:r>
-      <w:commentRangeEnd w:id="14"/>
+        <w:t xml:space="preserve">.  The action relies on a </w:t>
+      </w:r>
+      <w:r>
+        <w:t xml:space="preserve">(#A) </w:t>
+      </w:r>
       <w:r>
         <w:rPr>
-          <w:rStyle w:val="CommentReference"/>
-          <w:vanish/>
+          <w:rStyle w:val="CodeinText"/>
+          <w:rPrChange w:id="14" w:author="JSkinner" w:date="2010-02-22T17:28:00Z">
+            <w:rPr/>
+          </w:rPrChange>
         </w:rPr>
-        <w:commentReference w:id="14"/>
-      </w:r>
-      <w:commentRangeEnd w:id="15"/>
-      <w:r>
-        <w:commentReference w:id="15"/>
-      </w:r>
-      <w:r>
-        <w:t xml:space="preserve">The action relies on a </w:t>
-      </w:r>
-      <w:r>
-        <w:t xml:space="preserve">(#A) </w:t>
-      </w:r>
-      <w:r>
-        <w:t xml:space="preserve">UserRepository class to handle all the communication to the database and turning the native database objects into the User collection. Next, the action uses some </w:t>
+        <w:t>UserRepository</w:t>
+      </w:r>
+      <w:r>
+        <w:t xml:space="preserve"> class to handle all the communication to the database and turning the native database objects into the User collection. Next, the action </w:t>
       </w:r>
       <w:r>
         <w:lastRenderedPageBreak/>
-        <w:t xml:space="preserve">System.Linq syntax </w:t>
-      </w:r>
+        <w:t xml:space="preserve">uses </w:t>
+      </w:r>
+      <w:ins w:id="15" w:author="JSkinner" w:date="2010-02-22T18:28:00Z">
+        <w:r>
+          <w:t xml:space="preserve">LINQ </w:t>
+        </w:r>
+      </w:ins>
+      <w:del w:id="16" w:author="JSkinner" w:date="2010-02-22T18:28:00Z">
+        <w:r>
+          <w:delText xml:space="preserve">some System.Linq syntax </w:delText>
+        </w:r>
+      </w:del>
       <w:r>
         <w:t xml:space="preserve">(#B) </w:t>
       </w:r>
@@ -1502,7 +1473,19 @@
         <w:t>(#C) returns the presentation m</w:t>
       </w:r>
       <w:r>
-        <w:t xml:space="preserve">odel to a View helper method and returns a ViewResult to the MVC framework.  Since a view name was not specified the framework uses a convention and looks for a view that matches the Action name.  In this case it would look for a view called </w:t>
+        <w:t xml:space="preserve">odel to a View helper method and returns a </w:t>
+      </w:r>
+      <w:r>
+        <w:rPr>
+          <w:rStyle w:val="CodeinText"/>
+          <w:rPrChange w:id="17" w:author="JSkinner" w:date="2010-02-22T18:28:00Z">
+            <w:rPr/>
+          </w:rPrChange>
+        </w:rPr>
+        <w:t>ViewResult</w:t>
+      </w:r>
+      <w:r>
+        <w:t xml:space="preserve"> to the MVC framework.  Since a view name was not specified the framework uses a convention and looks for a view that matches the Action name.  In this case it would look for a view called </w:t>
       </w:r>
       <w:r>
         <w:rPr>
@@ -1535,103 +1518,103 @@
       <w:r>
         <w:t>An action method receives input from the web browser via its method arguments</w:t>
       </w:r>
-      <w:commentRangeStart w:id="16"/>
-      <w:commentRangeStart w:id="17"/>
       <w:r>
         <w:t xml:space="preserve">.  </w:t>
       </w:r>
-      <w:commentRangeEnd w:id="16"/>
+      <w:r>
+        <w:t>The controller uses the model b</w:t>
+      </w:r>
+      <w:r>
+        <w:t>inder feature</w:t>
+      </w:r>
+      <w:r>
+        <w:t xml:space="preserve"> to convert values from web requests </w:t>
+      </w:r>
+      <w:r>
+        <w:t xml:space="preserve">into </w:t>
+      </w:r>
+      <w:r>
+        <w:t>CLR</w:t>
+      </w:r>
+      <w:r>
+        <w:t xml:space="preserve"> object</w:t>
+      </w:r>
+      <w:r>
+        <w:t>s</w:t>
+      </w:r>
+      <w:r>
+        <w:t xml:space="preserve"> that match the named</w:t>
+      </w:r>
+      <w:r>
+        <w:t xml:space="preserve"> of parameters of an </w:t>
+      </w:r>
+      <w:r>
+        <w:t>action method</w:t>
+      </w:r>
+      <w:r>
+        <w:t xml:space="preserve">.  </w:t>
+      </w:r>
+      <w:r>
+        <w:t>The internals of how this works is covered in</w:t>
+      </w:r>
+      <w:r>
+        <w:t xml:space="preserve"> Chapter 14.  F</w:t>
+      </w:r>
+      <w:r>
+        <w:t>or now</w:t>
+      </w:r>
+      <w:r>
+        <w:t>,</w:t>
+      </w:r>
+      <w:r>
+        <w:t xml:space="preserve"> it is important to understand that a convention is used to match up form values by their name to the parameter name of an action. </w:t>
+      </w:r>
+    </w:p>
+    <w:p>
+      <w:pPr>
+        <w:pStyle w:val="Body"/>
+      </w:pPr>
+    </w:p>
+    <w:p>
+      <w:pPr>
+        <w:pStyle w:val="TypesetterNote"/>
+      </w:pPr>
+      <w:r>
+        <w:t>Cue</w:t>
+      </w:r>
+      <w:r>
+        <w:t xml:space="preserve"> </w:t>
+      </w:r>
+      <w:r>
+        <w:t>balls for code in text</w:t>
+      </w:r>
+    </w:p>
+    <w:p>
+      <w:pPr>
+        <w:pStyle w:val="CodeListingCaption"/>
+      </w:pPr>
+      <w:r>
+        <w:t>Listing 4.</w:t>
+      </w:r>
+      <w:r>
+        <w:t>3</w:t>
+      </w:r>
+      <w:r>
+        <w:t xml:space="preserve"> A value object bound to an Action from a </w:t>
+      </w:r>
+      <w:commentRangeStart w:id="18"/>
+      <w:r>
+        <w:t>query string</w:t>
+      </w:r>
+      <w:commentRangeEnd w:id="18"/>
       <w:r>
         <w:rPr>
-          <w:rStyle w:val="CommentReference"/>
-          <w:vanish/>
+          <w:rFonts w:ascii="Verdana" w:hAnsi="Verdana"/>
+          <w:b w:val="0"/>
+          <w:color w:val="000000"/>
+          <w:sz w:val="16"/>
         </w:rPr>
-        <w:commentReference w:id="16"/>
-      </w:r>
-      <w:commentRangeEnd w:id="17"/>
-      <w:r>
-        <w:commentReference w:id="17"/>
-      </w:r>
-      <w:r>
-        <w:t>The controller uses the model b</w:t>
-      </w:r>
-      <w:r>
-        <w:t>inder feature</w:t>
-      </w:r>
-      <w:r>
-        <w:t xml:space="preserve"> to convert values from web requests </w:t>
-      </w:r>
-      <w:r>
-        <w:t xml:space="preserve">into </w:t>
-      </w:r>
-      <w:r>
-        <w:t>CLR</w:t>
-      </w:r>
-      <w:r>
-        <w:t xml:space="preserve"> object</w:t>
-      </w:r>
-      <w:r>
-        <w:t>s</w:t>
-      </w:r>
-      <w:r>
-        <w:t xml:space="preserve"> that match the named</w:t>
-      </w:r>
-      <w:r>
-        <w:t xml:space="preserve"> of parameters of an </w:t>
-      </w:r>
-      <w:r>
-        <w:t>action method</w:t>
-      </w:r>
-      <w:r>
-        <w:t xml:space="preserve">.  </w:t>
-      </w:r>
-      <w:r>
-        <w:t>The internals of how this works is covered in</w:t>
-      </w:r>
-      <w:r>
-        <w:t xml:space="preserve"> Chapter 14.  F</w:t>
-      </w:r>
-      <w:r>
-        <w:t>or now</w:t>
-      </w:r>
-      <w:r>
-        <w:t>,</w:t>
-      </w:r>
-      <w:r>
-        <w:t xml:space="preserve"> it is important to understand that a convention is used to match up form values by their name to the parameter name of an action. </w:t>
-      </w:r>
-    </w:p>
-    <w:p>
-      <w:pPr>
-        <w:pStyle w:val="Body"/>
-      </w:pPr>
-    </w:p>
-    <w:p>
-      <w:pPr>
-        <w:pStyle w:val="TypesetterNote"/>
-      </w:pPr>
-      <w:r>
-        <w:t>Cue</w:t>
-      </w:r>
-      <w:r>
-        <w:t xml:space="preserve"> </w:t>
-      </w:r>
-      <w:r>
-        <w:t>balls for code in text</w:t>
-      </w:r>
-    </w:p>
-    <w:p>
-      <w:pPr>
-        <w:pStyle w:val="CodeListingCaption"/>
-      </w:pPr>
-      <w:r>
-        <w:t>Listing 4.</w:t>
-      </w:r>
-      <w:r>
-        <w:t>3</w:t>
-      </w:r>
-      <w:r>
-        <w:t xml:space="preserve"> A value object bound to an Action from a query string</w:t>
+        <w:commentReference w:id="18"/>
       </w:r>
     </w:p>
     <w:p>
@@ -1646,12 +1629,21 @@
       <w:r>
         <w:t>[</w:t>
       </w:r>
+      <w:commentRangeStart w:id="19"/>
       <w:r>
         <w:rPr>
           <w:rStyle w:val="CodeBlueLight"/>
         </w:rPr>
         <w:t>HttpGet</w:t>
       </w:r>
+      <w:commentRangeEnd w:id="19"/>
+      <w:r>
+        <w:rPr>
+          <w:rFonts w:ascii="Verdana" w:hAnsi="Verdana"/>
+          <w:snapToGrid/>
+        </w:rPr>
+        <w:commentReference w:id="19"/>
+      </w:r>
       <w:r>
         <w:t>]</w:t>
       </w:r>
@@ -1729,7 +1721,15 @@
         <w:t>User</w:t>
       </w:r>
       <w:r>
-        <w:t xml:space="preserve"> users = </w:t>
+        <w:t xml:space="preserve"> user</w:t>
+      </w:r>
+      <w:del w:id="20" w:author="JSkinner" w:date="2010-02-22T18:30:00Z">
+        <w:r>
+          <w:delText>s</w:delText>
+        </w:r>
+      </w:del>
+      <w:r>
+        <w:t xml:space="preserve"> = </w:t>
       </w:r>
       <w:r>
         <w:rPr>
@@ -1783,31 +1783,139 @@
         <w:t>The code in listing 4.3</w:t>
       </w:r>
       <w:r>
-        <w:t xml:space="preserve"> shows a value object being bound from the query string of a url.  The url to send an id with the value 4 would b</w:t>
-      </w:r>
-      <w:r>
-        <w:t>e http://localhost/User/Edit/</w:t>
-      </w:r>
-      <w:r>
-        <w:t>4. The model binder automatically binds this value to the action's parameter(#A). The a</w:t>
-      </w:r>
-      <w:r>
-        <w:t xml:space="preserve">ction can use the value to perform it's work </w:t>
+        <w:t xml:space="preserve"> shows a value object being bound from the </w:t>
+      </w:r>
+      <w:commentRangeStart w:id="21"/>
+      <w:r>
+        <w:t>query string</w:t>
+      </w:r>
+      <w:commentRangeEnd w:id="21"/>
+      <w:r>
+        <w:commentReference w:id="21"/>
+      </w:r>
+      <w:r>
+        <w:t xml:space="preserve"> of a </w:t>
+      </w:r>
+      <w:del w:id="22" w:author="JSkinner" w:date="2010-02-22T18:31:00Z">
+        <w:r>
+          <w:delText>url</w:delText>
+        </w:r>
+      </w:del>
+      <w:ins w:id="23" w:author="JSkinner" w:date="2010-02-22T18:31:00Z">
+        <w:r>
+          <w:t>URL</w:t>
+        </w:r>
+      </w:ins>
+      <w:r>
+        <w:t xml:space="preserve">.  </w:t>
+      </w:r>
+      <w:commentRangeStart w:id="24"/>
+      <w:r>
+        <w:t xml:space="preserve">The </w:t>
+      </w:r>
+      <w:del w:id="25" w:author="JSkinner" w:date="2010-02-22T18:31:00Z">
+        <w:r>
+          <w:delText xml:space="preserve">url </w:delText>
+        </w:r>
+      </w:del>
+      <w:ins w:id="26" w:author="JSkinner" w:date="2010-02-22T18:31:00Z">
+        <w:r>
+          <w:t>URL</w:t>
+        </w:r>
+        <w:r>
+          <w:t xml:space="preserve"> </w:t>
+        </w:r>
+      </w:ins>
+      <w:r>
+        <w:t>to send an id with the value 4 would b</w:t>
+      </w:r>
+      <w:r>
+        <w:t>e</w:t>
+      </w:r>
+      <w:commentRangeEnd w:id="24"/>
+      <w:r>
+        <w:commentReference w:id="24"/>
+      </w:r>
+      <w:r>
+        <w:t xml:space="preserve"> http://localhost/User/Edit/</w:t>
+      </w:r>
+      <w:r>
+        <w:t>4. The model binder automatically binds this value to the action's parameter</w:t>
+      </w:r>
+      <w:ins w:id="27" w:author="JSkinner" w:date="2010-02-22T18:32:00Z">
+        <w:r>
+          <w:t xml:space="preserve"> </w:t>
+        </w:r>
+      </w:ins>
+      <w:r>
+        <w:t>(#A). The a</w:t>
+      </w:r>
+      <w:r>
+        <w:t>ction can use the value to perform it</w:t>
+      </w:r>
+      <w:del w:id="28" w:author="JSkinner" w:date="2010-02-22T18:32:00Z">
+        <w:r>
+          <w:delText>'</w:delText>
+        </w:r>
+      </w:del>
+      <w:r>
+        <w:t xml:space="preserve">s work </w:t>
       </w:r>
       <w:r>
         <w:t xml:space="preserve">(#B) </w:t>
       </w:r>
       <w:r>
-        <w:t>without having to deal with the concerns of pulling values out of the HttpContext. W</w:t>
+        <w:t xml:space="preserve">without having to deal with the concerns of pulling values out of the </w:t>
+      </w:r>
+      <w:r>
+        <w:rPr>
+          <w:rStyle w:val="CodeinText"/>
+          <w:rPrChange w:id="29" w:author="JSkinner" w:date="2010-02-22T18:33:00Z">
+            <w:rPr/>
+          </w:rPrChange>
+        </w:rPr>
+        <w:t>HttpContext</w:t>
+      </w:r>
+      <w:r>
+        <w:t xml:space="preserve">. </w:t>
+      </w:r>
+      <w:commentRangeStart w:id="30"/>
+      <w:r>
+        <w:t>W</w:t>
       </w:r>
       <w:r>
         <w:t>hen the code in an action accesses</w:t>
       </w:r>
       <w:r>
-        <w:t xml:space="preserve"> the Requ</w:t>
-      </w:r>
-      <w:r>
-        <w:t>est object to translate data into an object, that is a sign that the action is doing work that it should not be.  Actions need to be focused on the storyboard instead of translating input data.</w:t>
+        <w:t xml:space="preserve"> the </w:t>
+      </w:r>
+      <w:r>
+        <w:rPr>
+          <w:rStyle w:val="CodeinText"/>
+          <w:rPrChange w:id="31" w:author="JSkinner" w:date="2010-02-22T18:33:00Z">
+            <w:rPr/>
+          </w:rPrChange>
+        </w:rPr>
+        <w:t>Requ</w:t>
+      </w:r>
+      <w:r>
+        <w:rPr>
+          <w:rStyle w:val="CodeinText"/>
+          <w:rPrChange w:id="32" w:author="JSkinner" w:date="2010-02-22T18:33:00Z">
+            <w:rPr/>
+          </w:rPrChange>
+        </w:rPr>
+        <w:t>est</w:t>
+      </w:r>
+      <w:r>
+        <w:t xml:space="preserve"> object to translate data into an object, that is a sign that the action is doing work that it should not be</w:t>
+      </w:r>
+      <w:commentRangeEnd w:id="30"/>
+      <w:r>
+        <w:commentReference w:id="30"/>
+      </w:r>
+      <w:r>
+        <w:t>.  Actions need to be focused on the storyboard instead of translating input data.</w:t>
       </w:r>
     </w:p>
     <w:p>
@@ -2112,8 +2220,6 @@
       <w:r>
         <w:t>ASP.NET MVC</w:t>
       </w:r>
-      <w:commentRangeStart w:id="18"/>
-      <w:commentRangeStart w:id="19"/>
       <w:r>
         <w:t xml:space="preserve"> will automatically convert the form values</w:t>
       </w:r>
@@ -2124,22 +2230,19 @@
         <w:t>.</w:t>
       </w:r>
       <w:r>
-        <w:t xml:space="preserve"> </w:t>
-      </w:r>
-      <w:commentRangeEnd w:id="18"/>
+        <w:t xml:space="preserve"> In this case, the form post data is converted into a </w:t>
+      </w:r>
       <w:r>
         <w:rPr>
-          <w:rStyle w:val="CommentReference"/>
-          <w:vanish/>
+          <w:rStyle w:val="CodeinText"/>
+          <w:rPrChange w:id="33" w:author="JSkinner" w:date="2010-02-22T18:36:00Z">
+            <w:rPr/>
+          </w:rPrChange>
         </w:rPr>
-        <w:commentReference w:id="18"/>
-      </w:r>
-      <w:commentRangeEnd w:id="19"/>
-      <w:r>
-        <w:commentReference w:id="19"/>
-      </w:r>
-      <w:r>
-        <w:t xml:space="preserve">In this case, the form post data is converted into a UserInput object (#A).  The action method can just accept the complex type (#B) as a parameter.  </w:t>
+        <w:t>UserInput</w:t>
+      </w:r>
+      <w:r>
+        <w:t xml:space="preserve"> object (#A).  The action method can just accept the complex type (#B) as a parameter.  </w:t>
       </w:r>
     </w:p>
     <w:p>
@@ -2230,27 +2333,18 @@
         <w:pStyle w:val="Body"/>
       </w:pPr>
       <w:r>
-        <w:t xml:space="preserve">The resolution of action parameters coupled with model binders makes it easy to craft an action method that takes in information from a web request. We can use the form values, route values, and the </w:t>
-      </w:r>
-      <w:commentRangeStart w:id="20"/>
-      <w:commentRangeStart w:id="21"/>
-      <w:r>
-        <w:t>querystring</w:t>
-      </w:r>
-      <w:commentRangeEnd w:id="20"/>
-      <w:r>
-        <w:rPr>
-          <w:rStyle w:val="CommentReference"/>
-          <w:vanish/>
-        </w:rPr>
-        <w:commentReference w:id="20"/>
-      </w:r>
-      <w:commentRangeEnd w:id="21"/>
-      <w:r>
-        <w:commentReference w:id="21"/>
-      </w:r>
-      <w:r>
-        <w:t xml:space="preserve"> to make the action behavior more dynamic. Again, notice how effortless it is to consume this request data. We do not have to write any repetitive code to pull these values in. Rather, the ASP.NET MVC Framework finds the correct parameter and maps it to the action parameter.</w:t>
+        <w:t xml:space="preserve">The resolution of action parameters coupled with model binders makes it easy to craft an action method that takes in information from a web request. We can use the form values, route values, and the querystring to make the action behavior more dynamic. Again, notice how effortless it is to consume this request data. We do not have to write any repetitive code to pull these values in. Rather, the ASP.NET MVC Framework </w:t>
+      </w:r>
+      <w:commentRangeStart w:id="34"/>
+      <w:r>
+        <w:t>finds the correct parameter and maps it to the action parameter</w:t>
+      </w:r>
+      <w:commentRangeEnd w:id="34"/>
+      <w:r>
+        <w:commentReference w:id="34"/>
+      </w:r>
+      <w:r>
+        <w:t>.</w:t>
       </w:r>
     </w:p>
     <w:p>
@@ -2588,6 +2682,7 @@
       <w:pPr>
         <w:pStyle w:val="Code"/>
       </w:pPr>
+      <w:commentRangeStart w:id="35"/>
       <w:r>
         <w:t xml:space="preserve">    User user =</w:t>
       </w:r>
@@ -2693,6 +2788,14 @@
       <w:r>
         <w:tab/>
       </w:r>
+      <w:commentRangeEnd w:id="35"/>
+      <w:r>
+        <w:rPr>
+          <w:rFonts w:ascii="Verdana" w:hAnsi="Verdana"/>
+          <w:snapToGrid/>
+        </w:rPr>
+        <w:commentReference w:id="35"/>
+      </w:r>
       <w:r>
         <w:tab/>
       </w:r>
@@ -2736,7 +2839,19 @@
         <w:t xml:space="preserve">shows that </w:t>
       </w:r>
       <w:r>
-        <w:t>the success path is determined by the call to the ModelState.IsValid property</w:t>
+        <w:t xml:space="preserve">the success path is determined by the call to the </w:t>
+      </w:r>
+      <w:r>
+        <w:rPr>
+          <w:rStyle w:val="CodeinText"/>
+          <w:rPrChange w:id="36" w:author="JSkinner" w:date="2010-02-22T18:44:00Z">
+            <w:rPr/>
+          </w:rPrChange>
+        </w:rPr>
+        <w:t>ModelState.IsValid</w:t>
+      </w:r>
+      <w:r>
+        <w:t xml:space="preserve"> property</w:t>
       </w:r>
       <w:r>
         <w:t xml:space="preserve"> (#B)</w:t>
@@ -2748,46 +2863,206 @@
         <w:t>s the form p</w:t>
       </w:r>
       <w:r>
-        <w:t>ost data into the UserInput object</w:t>
+        <w:t xml:space="preserve">ost data into the </w:t>
+      </w:r>
+      <w:r>
+        <w:rPr>
+          <w:rStyle w:val="CodeinText"/>
+          <w:rPrChange w:id="37" w:author="JSkinner" w:date="2010-02-22T18:45:00Z">
+            <w:rPr/>
+          </w:rPrChange>
+        </w:rPr>
+        <w:t>UserInput</w:t>
+      </w:r>
+      <w:r>
+        <w:t xml:space="preserve"> object</w:t>
       </w:r>
       <w:r>
         <w:t xml:space="preserve"> (#A)</w:t>
       </w:r>
       <w:r>
-        <w:t xml:space="preserve"> also populates the ModelState object with metadata about the data type validation of the object. When all of the validation passes than the IsValid property is true. In this case, the</w:t>
+        <w:t xml:space="preserve"> </w:t>
+      </w:r>
+      <w:ins w:id="38" w:author="JSkinner" w:date="2010-02-22T18:45:00Z">
+        <w:r>
+          <w:t xml:space="preserve">and </w:t>
+        </w:r>
+      </w:ins>
+      <w:r>
+        <w:t xml:space="preserve">also populates the </w:t>
+      </w:r>
+      <w:r>
+        <w:rPr>
+          <w:rStyle w:val="CodeinText"/>
+          <w:rPrChange w:id="39" w:author="JSkinner" w:date="2010-02-22T18:45:00Z">
+            <w:rPr/>
+          </w:rPrChange>
+        </w:rPr>
+        <w:t>ModelState</w:t>
+      </w:r>
+      <w:r>
+        <w:t xml:space="preserve"> object with metadata about the data type validation of the object. When all of the validation passes than the </w:t>
+      </w:r>
+      <w:r>
+        <w:rPr>
+          <w:rStyle w:val="CodeinText"/>
+          <w:rPrChange w:id="40" w:author="JSkinner" w:date="2010-02-22T18:45:00Z">
+            <w:rPr/>
+          </w:rPrChange>
+        </w:rPr>
+        <w:t>IsValid</w:t>
+      </w:r>
+      <w:r>
+        <w:t xml:space="preserve"> property is true. In this case, the</w:t>
       </w:r>
       <w:r>
         <w:t xml:space="preserve"> (#C)</w:t>
       </w:r>
       <w:r>
-        <w:t xml:space="preserve"> UpdateUserFromInput method is called</w:t>
-      </w:r>
-      <w:r>
-        <w:t>. This method updates the User object from the input model</w:t>
+        <w:t xml:space="preserve"> </w:t>
+      </w:r>
+      <w:r>
+        <w:rPr>
+          <w:rStyle w:val="CodeinText"/>
+          <w:rPrChange w:id="41" w:author="JSkinner" w:date="2010-02-22T18:45:00Z">
+            <w:rPr/>
+          </w:rPrChange>
+        </w:rPr>
+        <w:t>UpdateUserFromInput</w:t>
+      </w:r>
+      <w:r>
+        <w:t xml:space="preserve"> method is called</w:t>
+      </w:r>
+      <w:r>
+        <w:t xml:space="preserve">. This method updates the </w:t>
+      </w:r>
+      <w:r>
+        <w:rPr>
+          <w:rStyle w:val="CodeinText"/>
+          <w:rPrChange w:id="42" w:author="JSkinner" w:date="2010-02-22T18:45:00Z">
+            <w:rPr/>
+          </w:rPrChange>
+        </w:rPr>
+        <w:t>User</w:t>
+      </w:r>
+      <w:r>
+        <w:t xml:space="preserve"> object from the input model</w:t>
       </w:r>
       <w:r>
         <w:t xml:space="preserve"> (#F)</w:t>
       </w:r>
       <w:r>
-        <w:t>. Once the update occurs a success message is put into TempData</w:t>
+        <w:t xml:space="preserve">. Once the update occurs a success message is put into </w:t>
+      </w:r>
+      <w:r>
+        <w:rPr>
+          <w:rStyle w:val="CodeinText"/>
+          <w:rPrChange w:id="43" w:author="JSkinner" w:date="2010-02-22T18:45:00Z">
+            <w:rPr/>
+          </w:rPrChange>
+        </w:rPr>
+        <w:t>TempData</w:t>
       </w:r>
       <w:r>
         <w:t xml:space="preserve"> (#D)</w:t>
       </w:r>
       <w:r>
-        <w:t xml:space="preserve">. The TempData allows transient data to be passed between </w:t>
+        <w:t xml:space="preserve">. The </w:t>
+      </w:r>
+      <w:r>
+        <w:rPr>
+          <w:rStyle w:val="CodeinText"/>
+          <w:rPrChange w:id="44" w:author="JSkinner" w:date="2010-02-22T18:45:00Z">
+            <w:rPr/>
+          </w:rPrChange>
+        </w:rPr>
+        <w:t>TempData</w:t>
+      </w:r>
+      <w:r>
+        <w:t xml:space="preserve"> allows transient data to be passed between </w:t>
       </w:r>
       <w:r>
         <w:t>two</w:t>
       </w:r>
       <w:r>
-        <w:t xml:space="preserve"> consecutive calls to the webs</w:t>
-      </w:r>
-      <w:r>
-        <w:t>erver.  In this case after the redirect to the next a</w:t>
-      </w:r>
-      <w:r>
-        <w:t>ction call will have the TempData available to display the message to the user. The last line of code in the success path</w:t>
+        <w:t xml:space="preserve"> consecutive </w:t>
+      </w:r>
+      <w:del w:id="45" w:author="JSkinner" w:date="2010-02-22T18:45:00Z">
+        <w:r>
+          <w:delText xml:space="preserve">calls </w:delText>
+        </w:r>
+      </w:del>
+      <w:ins w:id="46" w:author="JSkinner" w:date="2010-02-22T18:45:00Z">
+        <w:r>
+          <w:t>requests</w:t>
+        </w:r>
+        <w:r>
+          <w:t xml:space="preserve"> </w:t>
+        </w:r>
+      </w:ins>
+      <w:r>
+        <w:t>to the web</w:t>
+      </w:r>
+      <w:ins w:id="47" w:author="JSkinner" w:date="2010-02-22T18:45:00Z">
+        <w:r>
+          <w:t xml:space="preserve"> </w:t>
+        </w:r>
+      </w:ins>
+      <w:r>
+        <w:t>s</w:t>
+      </w:r>
+      <w:r>
+        <w:t xml:space="preserve">erver. </w:t>
+      </w:r>
+      <w:commentRangeStart w:id="48"/>
+      <w:del w:id="49" w:author="JSkinner" w:date="2010-02-22T18:47:00Z">
+        <w:r>
+          <w:delText xml:space="preserve"> </w:delText>
+        </w:r>
+      </w:del>
+      <w:ins w:id="50" w:author="JSkinner" w:date="2010-02-22T18:47:00Z">
+        <w:r>
+          <w:t xml:space="preserve">After the user has been redirected to the next action, the contents of </w:t>
+        </w:r>
+        <w:r>
+          <w:rPr>
+            <w:rStyle w:val="CodeinText"/>
+            <w:rPrChange w:id="51" w:author="JSkinner" w:date="2010-02-22T18:47:00Z">
+              <w:rPr/>
+            </w:rPrChange>
+          </w:rPr>
+          <w:t>TempData</w:t>
+        </w:r>
+        <w:r>
+          <w:t xml:space="preserve"> will be available to display to the user. </w:t>
+        </w:r>
+      </w:ins>
+      <w:del w:id="52" w:author="JSkinner" w:date="2010-02-22T18:47:00Z">
+        <w:r>
+          <w:delText>In this case after the redirect to the next a</w:delText>
+        </w:r>
+        <w:r>
+          <w:delText xml:space="preserve">ction call will have the </w:delText>
+        </w:r>
+        <w:r>
+          <w:rPr>
+            <w:rStyle w:val="CodeinText"/>
+            <w:rPrChange w:id="53" w:author="JSkinner" w:date="2010-02-22T18:46:00Z">
+              <w:rPr/>
+            </w:rPrChange>
+          </w:rPr>
+          <w:delText>TempData</w:delText>
+        </w:r>
+        <w:r>
+          <w:delText xml:space="preserve"> available to display the message to the user. </w:delText>
+        </w:r>
+      </w:del>
+      <w:commentRangeEnd w:id="48"/>
+      <w:r>
+        <w:commentReference w:id="48"/>
+      </w:r>
+      <w:r>
+        <w:t>The last line of code in the success path</w:t>
       </w:r>
       <w:r>
         <w:t xml:space="preserve"> </w:t>
@@ -2796,13 +3071,114 @@
         <w:t xml:space="preserve">(#E) </w:t>
       </w:r>
       <w:r>
-        <w:t>returns a RedirectToAction ActionResult.</w:t>
-      </w:r>
-      <w:r>
-        <w:t xml:space="preserve"> The RedirectToAction("Index") returns a browser redirect to the UserController.Index action.</w:t>
-      </w:r>
-      <w:r>
-        <w:t xml:space="preserve">  This</w:t>
+        <w:t xml:space="preserve">returns a </w:t>
+      </w:r>
+      <w:commentRangeStart w:id="54"/>
+      <w:del w:id="55" w:author="JSkinner" w:date="2010-02-22T18:48:00Z">
+        <w:r>
+          <w:delText>RedirectToAction</w:delText>
+        </w:r>
+      </w:del>
+      <w:commentRangeEnd w:id="54"/>
+      <w:r>
+        <w:commentReference w:id="54"/>
+      </w:r>
+      <w:del w:id="56" w:author="JSkinner" w:date="2010-02-22T18:48:00Z">
+        <w:r>
+          <w:delText xml:space="preserve"> ActionResult</w:delText>
+        </w:r>
+      </w:del>
+      <w:ins w:id="57" w:author="JSkinner" w:date="2010-02-22T18:48:00Z">
+        <w:r>
+          <w:rPr>
+            <w:rStyle w:val="CodeinText"/>
+            <w:rPrChange w:id="58" w:author="JSkinner" w:date="2010-02-22T18:48:00Z">
+              <w:rPr/>
+            </w:rPrChange>
+          </w:rPr>
+          <w:t>RedirectToRouteResult</w:t>
+        </w:r>
+        <w:r>
+          <w:rPr>
+            <w:rStyle w:val="CodeinText"/>
+          </w:rPr>
+          <w:t xml:space="preserve"> </w:t>
+        </w:r>
+      </w:ins>
+      <w:ins w:id="59" w:author="JSkinner" w:date="2010-02-22T18:50:00Z">
+        <w:r>
+          <w:rPr>
+            <w:rStyle w:val="CodeinText"/>
+            <w:rFonts w:ascii="Verdana" w:hAnsi="Verdana"/>
+            <w:color w:val="000000"/>
+            <w:sz w:val="16"/>
+            <w:rPrChange w:id="60" w:author="JSkinner" w:date="2010-02-22T18:50:00Z">
+              <w:rPr>
+                <w:rStyle w:val="CodeinText"/>
+              </w:rPr>
+            </w:rPrChange>
+          </w:rPr>
+          <w:t>in order to redirect</w:t>
+        </w:r>
+        <w:r>
+          <w:rPr>
+            <w:rStyle w:val="CodeinText"/>
+          </w:rPr>
+          <w:t xml:space="preserve"> </w:t>
+        </w:r>
+      </w:ins>
+      <w:ins w:id="61" w:author="JSkinner" w:date="2010-02-22T18:48:00Z">
+        <w:r>
+          <w:rPr>
+            <w:rStyle w:val="CodeinText"/>
+            <w:rFonts w:ascii="Verdana" w:hAnsi="Verdana"/>
+            <w:color w:val="000000"/>
+            <w:sz w:val="16"/>
+            <w:rPrChange w:id="62" w:author="JSkinner" w:date="2010-02-22T18:49:00Z">
+              <w:rPr>
+                <w:rStyle w:val="CodeinText"/>
+              </w:rPr>
+            </w:rPrChange>
+          </w:rPr>
+          <w:t xml:space="preserve">the user back to the </w:t>
+        </w:r>
+        <w:r>
+          <w:rPr>
+            <w:rStyle w:val="CodeinText"/>
+          </w:rPr>
+          <w:t>Index</w:t>
+        </w:r>
+        <w:r>
+          <w:rPr>
+            <w:rStyle w:val="CodeinText"/>
+            <w:rFonts w:ascii="Verdana" w:hAnsi="Verdana"/>
+            <w:color w:val="000000"/>
+            <w:sz w:val="16"/>
+            <w:rPrChange w:id="63" w:author="JSkinner" w:date="2010-02-22T18:49:00Z">
+              <w:rPr>
+                <w:rStyle w:val="CodeinText"/>
+              </w:rPr>
+            </w:rPrChange>
+          </w:rPr>
+          <w:t xml:space="preserve"> action</w:t>
+        </w:r>
+      </w:ins>
+      <w:r>
+        <w:t>.</w:t>
+      </w:r>
+      <w:r>
+        <w:t xml:space="preserve"> </w:t>
+      </w:r>
+      <w:del w:id="64" w:author="JSkinner" w:date="2010-02-22T18:49:00Z">
+        <w:r>
+          <w:delText>The RedirectToAction("Index") returns a browser redirect to the UserController.Index action.</w:delText>
+        </w:r>
+        <w:r>
+          <w:delText xml:space="preserve">  </w:delText>
+        </w:r>
+      </w:del>
+      <w:r>
+        <w:t>This</w:t>
       </w:r>
       <w:r>
         <w:t xml:space="preserve"> approach</w:t>
@@ -2829,11 +3205,25 @@
         <w:pStyle w:val="Callout"/>
       </w:pPr>
       <w:r>
-        <w:t xml:space="preserve">In this book, we focus on complex, long-lasting web applications. In line with that, we do not make compromises to optimize the speed of writing the application. Software engineering is full of trade-offs, and software construction techniques are no exception. If you need a small web application, you can probably get away will putting all the logic in the controller action, but realize that you’re trading off long-term maintainability for short-term coding speed. If the application will have a long life, this is a bad trade-off. </w:t>
+        <w:t xml:space="preserve">In this book, we focus on complex, long-lasting web applications. In line with that, we do not make compromises to optimize the speed of writing the application. Software engineering is full of trade-offs, and software construction techniques are no exception. If you need a small web application, you can probably get away will putting all the logic in the controller action, but realize that you’re trading off long-term maintainability for </w:t>
       </w:r>
       <w:r>
         <w:lastRenderedPageBreak/>
-        <w:t>The examples in this book are factored for long life and easy maintenance, so you will notice interfaces employed to separate concerns.</w:t>
+        <w:t xml:space="preserve">short-term coding speed. If the application will have a long life, this is a bad trade-off. The examples in this book are factored for long life and easy maintenance, </w:t>
+      </w:r>
+      <w:commentRangeStart w:id="65"/>
+      <w:r>
+        <w:t>so you will notice interfaces employed to separate concerns</w:t>
+      </w:r>
+      <w:commentRangeEnd w:id="65"/>
+      <w:r>
+        <w:rPr>
+          <w:sz w:val="16"/>
+        </w:rPr>
+        <w:commentReference w:id="65"/>
+      </w:r>
+      <w:r>
+        <w:t>.</w:t>
       </w:r>
     </w:p>
     <w:p>
@@ -2863,112 +3253,186 @@
         <w:t xml:space="preserve"> demonstrates a pattern c</w:t>
       </w:r>
       <w:r>
-        <w:t xml:space="preserve">all </w:t>
-      </w:r>
-      <w:commentRangeStart w:id="22"/>
-      <w:commentRangeStart w:id="23"/>
+        <w:t>all P</w:t>
+      </w:r>
+      <w:r>
+        <w:t>ost-Redirect-</w:t>
+      </w:r>
+      <w:r>
+        <w:t>Get.</w:t>
+      </w:r>
+      <w:r>
+        <w:t xml:space="preserve">  You saw this briefly in Chapter 1.</w:t>
+      </w:r>
+      <w:r>
+        <w:t xml:space="preserve">  This </w:t>
+      </w:r>
+      <w:r>
+        <w:t>pattern was</w:t>
+      </w:r>
+      <w:r>
+        <w:t xml:space="preserve"> first</w:t>
+      </w:r>
+      <w:r>
+        <w:t xml:space="preserve"> published in 2003 by Michael Jouravlev.</w:t>
+      </w:r>
+      <w:r>
+        <w:t xml:space="preserve"> The pattern is used to prevent some common problems that occur after a user has posted a form to a </w:t>
+      </w:r>
+      <w:r>
+        <w:t>web server</w:t>
+      </w:r>
+      <w:r>
+        <w:t xml:space="preserve">.  If a view is rendered directly from a form post </w:t>
+      </w:r>
+      <w:del w:id="66" w:author="JSkinner" w:date="2010-02-22T18:55:00Z">
+        <w:r>
+          <w:delText xml:space="preserve">than </w:delText>
+        </w:r>
+      </w:del>
+      <w:ins w:id="67" w:author="JSkinner" w:date="2010-02-22T18:55:00Z">
+        <w:r>
+          <w:t xml:space="preserve">then </w:t>
+        </w:r>
+      </w:ins>
+      <w:r>
+        <w:t xml:space="preserve">the user may attempt to refresh the browser or bookmark the page.  This </w:t>
+      </w:r>
+      <w:del w:id="68" w:author="JSkinner" w:date="2010-02-22T18:55:00Z">
+        <w:r>
+          <w:delText xml:space="preserve">problem </w:delText>
+        </w:r>
+      </w:del>
+      <w:r>
+        <w:t xml:space="preserve">can cause double form submissions or other erroneous behavior. By redirecting after a </w:t>
+      </w:r>
+      <w:r>
+        <w:t xml:space="preserve">form </w:t>
+      </w:r>
+      <w:commentRangeStart w:id="69"/>
       <w:r>
         <w:t>P</w:t>
       </w:r>
       <w:r>
-        <w:t>ost-Redirect-</w:t>
-      </w:r>
-      <w:r>
-        <w:t>Get.</w:t>
-      </w:r>
-      <w:r>
-        <w:t xml:space="preserve">  You saw this briefly in Chapter 1.</w:t>
+        <w:t xml:space="preserve">ost </w:t>
+      </w:r>
+      <w:commentRangeEnd w:id="69"/>
+      <w:r>
+        <w:commentReference w:id="69"/>
+      </w:r>
+      <w:r>
+        <w:t xml:space="preserve">to a </w:t>
+      </w:r>
+      <w:del w:id="70" w:author="JSkinner" w:date="2010-02-22T18:56:00Z">
+        <w:r>
+          <w:delText xml:space="preserve">url </w:delText>
+        </w:r>
+      </w:del>
+      <w:ins w:id="71" w:author="JSkinner" w:date="2010-02-22T18:56:00Z">
+        <w:r>
+          <w:t>URL</w:t>
+        </w:r>
+        <w:r>
+          <w:t xml:space="preserve"> </w:t>
+        </w:r>
+      </w:ins>
+      <w:r>
+        <w:t xml:space="preserve">that uses a </w:t>
+      </w:r>
+      <w:commentRangeStart w:id="72"/>
+      <w:r>
+        <w:t>Get</w:t>
+      </w:r>
+      <w:commentRangeEnd w:id="72"/>
+      <w:r>
+        <w:commentReference w:id="72"/>
+      </w:r>
+      <w:r>
+        <w:t xml:space="preserve"> request, the problem is eliminated. This makes the user experience consistent and deterministic.</w:t>
       </w:r>
       <w:r>
         <w:t xml:space="preserve">  </w:t>
       </w:r>
-      <w:commentRangeEnd w:id="22"/>
+      <w:commentRangeStart w:id="73"/>
+      <w:r>
+        <w:t>This pattern should be used when handling form posts.</w:t>
+      </w:r>
+      <w:commentRangeEnd w:id="73"/>
+      <w:r>
+        <w:commentReference w:id="73"/>
+      </w:r>
+    </w:p>
+    <w:p/>
+    <w:p>
+      <w:pPr>
+        <w:pStyle w:val="Body"/>
+      </w:pPr>
+      <w:r>
+        <w:t>The</w:t>
+      </w:r>
+      <w:r>
+        <w:t xml:space="preserve"> screenshots in Figure 4.2 and 4.3</w:t>
+      </w:r>
+      <w:r>
+        <w:t xml:space="preserve"> demonstrate a form to </w:t>
+      </w:r>
+      <w:r>
+        <w:t>collect user input used by an edit a</w:t>
+      </w:r>
+      <w:r>
+        <w:t xml:space="preserve">ction.  The success path of the action redirects to the Index page and the page pulls the success message from </w:t>
+      </w:r>
       <w:r>
         <w:rPr>
-          <w:rStyle w:val="CommentReference"/>
-          <w:vanish/>
+          <w:rStyle w:val="CodeinText"/>
+          <w:rPrChange w:id="74" w:author="JSkinner" w:date="2010-02-22T18:58:00Z">
+            <w:rPr/>
+          </w:rPrChange>
         </w:rPr>
-        <w:commentReference w:id="22"/>
-      </w:r>
-      <w:commentRangeEnd w:id="23"/>
-      <w:r>
-        <w:commentReference w:id="23"/>
-      </w:r>
-      <w:r>
-        <w:t xml:space="preserve">This </w:t>
-      </w:r>
-      <w:r>
-        <w:t>pattern was</w:t>
-      </w:r>
-      <w:r>
-        <w:t xml:space="preserve"> </w:t>
-      </w:r>
-      <w:commentRangeStart w:id="24"/>
-      <w:commentRangeStart w:id="25"/>
-      <w:r>
-        <w:t>first</w:t>
-      </w:r>
-      <w:r>
-        <w:t xml:space="preserve"> published in 2003 by Michael Jouravlev.</w:t>
-      </w:r>
-      <w:r>
-        <w:t xml:space="preserve"> </w:t>
-      </w:r>
-      <w:commentRangeEnd w:id="24"/>
+        <w:t>TempData</w:t>
+      </w:r>
+      <w:r>
+        <w:t>. The ASP.</w:t>
+      </w:r>
+      <w:del w:id="75" w:author="JSkinner" w:date="2010-02-22T18:59:00Z">
+        <w:r>
+          <w:delText xml:space="preserve">Net </w:delText>
+        </w:r>
+      </w:del>
+      <w:ins w:id="76" w:author="JSkinner" w:date="2010-02-22T18:59:00Z">
+        <w:r>
+          <w:t>NET</w:t>
+        </w:r>
+        <w:r>
+          <w:t xml:space="preserve"> </w:t>
+        </w:r>
+      </w:ins>
+      <w:r>
+        <w:t xml:space="preserve">MVC framework provides the components like </w:t>
+      </w:r>
       <w:r>
         <w:rPr>
-          <w:rStyle w:val="CommentReference"/>
-          <w:vanish/>
+          <w:rStyle w:val="CodeinText"/>
+          <w:rPrChange w:id="77" w:author="JSkinner" w:date="2010-02-22T18:59:00Z">
+            <w:rPr/>
+          </w:rPrChange>
         </w:rPr>
-        <w:commentReference w:id="24"/>
-      </w:r>
-      <w:commentRangeEnd w:id="25"/>
-      <w:r>
-        <w:commentReference w:id="25"/>
-      </w:r>
-      <w:r>
-        <w:t xml:space="preserve">The pattern is used to prevent some common problems that occur after a user has posted a form to a </w:t>
-      </w:r>
-      <w:r>
-        <w:t>web server</w:t>
-      </w:r>
-      <w:r>
-        <w:t xml:space="preserve">.  If a view is rendered directly from a form post than the user may attempt to refresh the browser or bookmark the page.  This problem can cause double form submissions or other erroneous behavior. By redirecting after a </w:t>
-      </w:r>
-      <w:r>
-        <w:t>form P</w:t>
-      </w:r>
-      <w:r>
-        <w:t>ost to a url that uses a Get request, the problem is eliminated. This makes the user experience consistent and deterministic.</w:t>
-      </w:r>
-      <w:r>
-        <w:t xml:space="preserve">  This pattern should be used when handling form posts.</w:t>
-      </w:r>
-    </w:p>
-    <w:p/>
-    <w:p>
-      <w:pPr>
-        <w:pStyle w:val="Body"/>
-      </w:pPr>
-      <w:r>
-        <w:t>The</w:t>
-      </w:r>
-      <w:r>
-        <w:t xml:space="preserve"> screenshots in Figure 4.2 and 4.3</w:t>
-      </w:r>
-      <w:r>
-        <w:t xml:space="preserve"> demonstrate a form to </w:t>
-      </w:r>
-      <w:r>
-        <w:t>collect user input used by an edit a</w:t>
-      </w:r>
-      <w:r>
-        <w:t>ction.  The success path of the action redirects to the Index page and the page pulls the success message from TempData. The ASP.Net MVC framework provides the components like TempData and the RedirectToAction method to support the PRG pattern. T</w:t>
-      </w:r>
-      <w:commentRangeStart w:id="26"/>
-      <w:commentRangeStart w:id="27"/>
-      <w:r>
-        <w:t xml:space="preserve">his pattern </w:t>
+        <w:t>TempData</w:t>
+      </w:r>
+      <w:r>
+        <w:t xml:space="preserve"> and the </w:t>
+      </w:r>
+      <w:r>
+        <w:rPr>
+          <w:rStyle w:val="CodeinText"/>
+          <w:rPrChange w:id="78" w:author="JSkinner" w:date="2010-02-22T19:00:00Z">
+            <w:rPr/>
+          </w:rPrChange>
+        </w:rPr>
+        <w:t>RedirectToAction</w:t>
+      </w:r>
+      <w:r>
+        <w:t xml:space="preserve"> method to support the PRG pattern. This pattern </w:t>
       </w:r>
       <w:r>
         <w:t>helps us keep</w:t>
@@ -2997,25 +3461,12 @@
       <w:r>
         <w:t>toryboard.</w:t>
       </w:r>
-      <w:commentRangeEnd w:id="26"/>
-      <w:r>
-        <w:rPr>
-          <w:rStyle w:val="CommentReference"/>
-          <w:vanish/>
-        </w:rPr>
-        <w:commentReference w:id="26"/>
-      </w:r>
-      <w:commentRangeEnd w:id="27"/>
-      <w:r>
-        <w:commentReference w:id="27"/>
-      </w:r>
-    </w:p>
-    <w:p>
-      <w:commentRangeStart w:id="28"/>
-      <w:commentRangeStart w:id="29"/>
+    </w:p>
+    <w:p>
       <w:r>
         <w:rPr>
           <w:noProof/>
+          <w:lang w:val="en-GB" w:eastAsia="en-GB"/>
         </w:rPr>
         <w:lastRenderedPageBreak/>
         <w:drawing>
@@ -3064,30 +3515,13 @@
           </wp:inline>
         </w:drawing>
       </w:r>
-      <w:commentRangeEnd w:id="28"/>
-      <w:r>
-        <w:rPr>
-          <w:rStyle w:val="CommentReference"/>
-          <w:vanish/>
-        </w:rPr>
-        <w:commentReference w:id="28"/>
-      </w:r>
-      <w:commentRangeEnd w:id="29"/>
-      <w:r>
-        <w:commentReference w:id="29"/>
-      </w:r>
     </w:p>
     <w:p>
       <w:pPr>
         <w:pStyle w:val="FigureCaption"/>
       </w:pPr>
       <w:r>
-        <w:t xml:space="preserve">Figure 4.2 screenshot </w:t>
-      </w:r>
-      <w:commentRangeStart w:id="30"/>
-      <w:commentRangeStart w:id="31"/>
-      <w:r>
-        <w:t xml:space="preserve">of </w:t>
+        <w:t xml:space="preserve">Figure 4.2 screenshot of </w:t>
       </w:r>
       <w:r>
         <w:t xml:space="preserve">the </w:t>
@@ -3095,34 +3529,15 @@
       <w:r>
         <w:t>user edit view</w:t>
       </w:r>
-      <w:commentRangeEnd w:id="30"/>
-      <w:r>
-        <w:rPr>
-          <w:rStyle w:val="CommentReference"/>
-          <w:rFonts w:ascii="Verdana" w:hAnsi="Verdana"/>
-          <w:vanish/>
-          <w:color w:val="000000"/>
-        </w:rPr>
-        <w:commentReference w:id="30"/>
-      </w:r>
-      <w:commentRangeEnd w:id="31"/>
-      <w:r>
-        <w:rPr>
-          <w:rFonts w:ascii="Verdana" w:hAnsi="Verdana"/>
-          <w:color w:val="000000"/>
-        </w:rPr>
-        <w:commentReference w:id="31"/>
-      </w:r>
     </w:p>
     <w:p>
       <w:pPr>
         <w:pStyle w:val="Head1"/>
       </w:pPr>
-      <w:commentRangeStart w:id="32"/>
-      <w:commentRangeStart w:id="33"/>
       <w:r>
         <w:rPr>
           <w:noProof/>
+          <w:lang w:val="en-GB" w:eastAsia="en-GB"/>
         </w:rPr>
         <w:lastRenderedPageBreak/>
         <w:drawing>
@@ -3171,123 +3586,214 @@
           </wp:inline>
         </w:drawing>
       </w:r>
-      <w:commentRangeEnd w:id="32"/>
+    </w:p>
+    <w:p>
+      <w:pPr>
+        <w:pStyle w:val="FigureCaption"/>
+      </w:pPr>
+      <w:r>
+        <w:t>Figure 4.3 Screenshot of the redirected action showing a message from TempData</w:t>
+      </w:r>
+    </w:p>
+    <w:p>
+      <w:pPr>
+        <w:pStyle w:val="Head1"/>
+      </w:pPr>
+      <w:r>
+        <w:t>4.3.3</w:t>
+      </w:r>
+      <w:r>
+        <w:t xml:space="preserve"> </w:t>
+      </w:r>
+      <w:r>
+        <w:t>Handling the Failure processing of the Action Input</w:t>
+      </w:r>
+    </w:p>
+    <w:p>
+      <w:pPr>
+        <w:pStyle w:val="Body"/>
+      </w:pPr>
+      <w:r>
+        <w:t xml:space="preserve">The code </w:t>
+      </w:r>
+      <w:ins w:id="79" w:author="JSkinner" w:date="2010-02-22T19:00:00Z">
+        <w:r>
+          <w:t xml:space="preserve">in </w:t>
+        </w:r>
+      </w:ins>
+      <w:r>
+        <w:t>listing 4.6</w:t>
+      </w:r>
+      <w:r>
+        <w:t xml:space="preserve"> has the alternate path when the </w:t>
+      </w:r>
       <w:r>
         <w:rPr>
-          <w:rStyle w:val="CommentReference"/>
-          <w:rFonts w:ascii="Verdana" w:hAnsi="Verdana"/>
-          <w:b w:val="0"/>
-          <w:i w:val="0"/>
-          <w:vanish/>
-          <w:color w:val="000000"/>
+          <w:rStyle w:val="CodeinText"/>
+          <w:rPrChange w:id="80" w:author="JSkinner" w:date="2010-02-22T19:00:00Z">
+            <w:rPr/>
+          </w:rPrChange>
         </w:rPr>
-        <w:commentReference w:id="32"/>
-      </w:r>
-      <w:commentRangeEnd w:id="33"/>
+        <w:t>ModelState.IsValid</w:t>
+      </w:r>
+      <w:r>
+        <w:t xml:space="preserve"> returns a value of false.  This occurs when the Username is not entered in the form.  The Model</w:t>
+      </w:r>
+      <w:ins w:id="81" w:author="JSkinner" w:date="2010-02-22T19:02:00Z">
+        <w:r>
+          <w:t xml:space="preserve"> </w:t>
+        </w:r>
+      </w:ins>
+      <w:r>
+        <w:t xml:space="preserve">Binder utilizes the </w:t>
+      </w:r>
+      <w:commentRangeStart w:id="82"/>
+      <w:del w:id="83" w:author="JSkinner" w:date="2010-02-22T19:01:00Z">
+        <w:r>
+          <w:delText xml:space="preserve">built in validation framework that uses </w:delText>
+        </w:r>
+      </w:del>
+      <w:commentRangeEnd w:id="82"/>
+      <w:r>
+        <w:commentReference w:id="82"/>
+      </w:r>
+      <w:r>
+        <w:t>DataAnnotation</w:t>
+      </w:r>
+      <w:ins w:id="84" w:author="JSkinner" w:date="2010-02-22T19:01:00Z">
+        <w:r>
+          <w:t>s</w:t>
+        </w:r>
+      </w:ins>
+      <w:r>
+        <w:t xml:space="preserve"> attributes to designate how the </w:t>
+      </w:r>
+      <w:r>
+        <w:t>Input Mo</w:t>
+      </w:r>
+      <w:r>
+        <w:t xml:space="preserve">del should be validated. </w:t>
+      </w:r>
+      <w:r>
+        <w:t>When an empty value for the Username is p</w:t>
+      </w:r>
+      <w:r>
+        <w:t>osted to the server, an e</w:t>
+      </w:r>
+      <w:r>
+        <w:t>r</w:t>
+      </w:r>
+      <w:r>
+        <w:t>ror m</w:t>
+      </w:r>
+      <w:r>
+        <w:t xml:space="preserve">essage is automatically added to the </w:t>
+      </w:r>
       <w:r>
         <w:rPr>
-          <w:rFonts w:ascii="Verdana" w:hAnsi="Verdana"/>
-          <w:b w:val="0"/>
-          <w:i w:val="0"/>
-          <w:color w:val="000000"/>
-          <w:sz w:val="16"/>
+          <w:rStyle w:val="CodeinText"/>
+          <w:rPrChange w:id="85" w:author="JSkinner" w:date="2010-02-22T19:01:00Z">
+            <w:rPr/>
+          </w:rPrChange>
         </w:rPr>
-        <w:commentReference w:id="33"/>
-      </w:r>
-    </w:p>
-    <w:p>
-      <w:pPr>
-        <w:pStyle w:val="FigureCaption"/>
-      </w:pPr>
-      <w:r>
-        <w:t>Figure 4.3 Screenshot of the redirected action showing a message from TempData</w:t>
-      </w:r>
-    </w:p>
-    <w:p>
-      <w:pPr>
-        <w:pStyle w:val="Head1"/>
-      </w:pPr>
-      <w:r>
-        <w:t>4.3.3</w:t>
-      </w:r>
+        <w:t>ModelState</w:t>
+      </w:r>
+      <w:r>
+        <w:t xml:space="preserve"> object</w:t>
+      </w:r>
+      <w:r>
+        <w:t>. Leaning on the Model Binders allows the code in the failure path to be very simple and clean.  In listing 4.</w:t>
+      </w:r>
+      <w:r>
+        <w:t>6</w:t>
+      </w:r>
+      <w:del w:id="86" w:author="JSkinner" w:date="2010-02-22T19:02:00Z">
+        <w:r>
+          <w:delText xml:space="preserve"> </w:delText>
+        </w:r>
+      </w:del>
+      <w:r>
+        <w:t xml:space="preserve">, The </w:t>
+      </w:r>
+      <w:r>
+        <w:t xml:space="preserve">alternate </w:t>
+      </w:r>
+      <w:r>
+        <w:t>path is simply the</w:t>
+      </w:r>
+      <w:ins w:id="87" w:author="JSkinner" w:date="2010-02-22T19:02:00Z">
+        <w:r>
+          <w:t xml:space="preserve"> call to</w:t>
+        </w:r>
+      </w:ins>
       <w:r>
         <w:t xml:space="preserve"> </w:t>
       </w:r>
       <w:r>
-        <w:t>Handling the Failure processing of the Action Input</w:t>
-      </w:r>
-    </w:p>
-    <w:p>
-      <w:pPr>
-        <w:pStyle w:val="Body"/>
-      </w:pPr>
-      <w:r>
-        <w:t xml:space="preserve">The code </w:t>
-      </w:r>
-      <w:r>
-        <w:t>listing 4.6</w:t>
-      </w:r>
-      <w:r>
-        <w:t xml:space="preserve"> has the alternate path when the ModelState.IsValid returns a value of false.  This occurs when the Username is not entered in the form.  The ModelBinder utilizes the built in validation framework that uses DataAnnotation attributes to designate how the </w:t>
-      </w:r>
-      <w:r>
-        <w:t>Input Mo</w:t>
-      </w:r>
-      <w:r>
-        <w:t xml:space="preserve">del should be validated. </w:t>
-      </w:r>
-      <w:r>
-        <w:t>When an empty value for the Username is p</w:t>
-      </w:r>
-      <w:r>
-        <w:t>osted to the server, an e</w:t>
-      </w:r>
-      <w:commentRangeStart w:id="34"/>
-      <w:commentRangeStart w:id="35"/>
-      <w:r>
-        <w:t>r</w:t>
-      </w:r>
-      <w:r>
-        <w:t>ror m</w:t>
-      </w:r>
-      <w:r>
-        <w:t xml:space="preserve">essage </w:t>
-      </w:r>
-      <w:commentRangeEnd w:id="34"/>
-      <w:r>
         <w:rPr>
-          <w:rStyle w:val="CommentReference"/>
-          <w:vanish/>
+          <w:rStyle w:val="CodeinText"/>
+          <w:rPrChange w:id="88" w:author="JSkinner" w:date="2010-02-22T19:02:00Z">
+            <w:rPr/>
+          </w:rPrChange>
         </w:rPr>
-        <w:commentReference w:id="34"/>
-      </w:r>
-      <w:commentRangeEnd w:id="35"/>
-      <w:r>
-        <w:commentReference w:id="35"/>
-      </w:r>
-      <w:r>
-        <w:t>is automatically added to the ModelState object</w:t>
-      </w:r>
-      <w:r>
-        <w:t>. Leaning on the Model Binders allows the code in the failure path to be very simple and clean.  In listing 4.</w:t>
-      </w:r>
-      <w:r>
-        <w:t>6</w:t>
-      </w:r>
-      <w:r>
-        <w:t xml:space="preserve"> , The </w:t>
-      </w:r>
-      <w:r>
-        <w:t xml:space="preserve">alternate </w:t>
-      </w:r>
-      <w:r>
-        <w:t>path is simply the return View(input).  The ModelState is sent the view so no additional code is required</w:t>
-      </w:r>
-      <w:r>
-        <w:t xml:space="preserve"> in the Action to send a useful error message to the user.</w:t>
-      </w:r>
-      <w:r>
-        <w:t xml:space="preserve"> Figure 4.4 shows a screenshot of the form with the ModelState validation errors show on the screen.</w:t>
+        <w:t>return View(input)</w:t>
+      </w:r>
+      <w:r>
+        <w:t xml:space="preserve">.  The </w:t>
+      </w:r>
+      <w:r>
+        <w:rPr>
+          <w:rStyle w:val="CodeinText"/>
+          <w:rPrChange w:id="89" w:author="JSkinner" w:date="2010-02-22T19:02:00Z">
+            <w:rPr/>
+          </w:rPrChange>
+        </w:rPr>
+        <w:t>ModelState</w:t>
+      </w:r>
+      <w:r>
+        <w:t xml:space="preserve"> is sent the view so no additional code is required</w:t>
+      </w:r>
+      <w:r>
+        <w:t xml:space="preserve"> in the </w:t>
+      </w:r>
+      <w:del w:id="90" w:author="JSkinner" w:date="2010-02-22T19:02:00Z">
+        <w:r>
+          <w:delText xml:space="preserve">Action </w:delText>
+        </w:r>
+      </w:del>
+      <w:ins w:id="91" w:author="JSkinner" w:date="2010-02-22T19:02:00Z">
+        <w:r>
+          <w:t>a</w:t>
+        </w:r>
+        <w:r>
+          <w:t xml:space="preserve">ction </w:t>
+        </w:r>
+      </w:ins>
+      <w:r>
+        <w:t>to send a useful error message to the user.</w:t>
+      </w:r>
+      <w:r>
+        <w:t xml:space="preserve"> Figure 4.4 shows a screenshot of the form with the </w:t>
+      </w:r>
+      <w:r>
+        <w:rPr>
+          <w:rStyle w:val="CodeinText"/>
+          <w:rPrChange w:id="92" w:author="JSkinner" w:date="2010-02-22T19:02:00Z">
+            <w:rPr/>
+          </w:rPrChange>
+        </w:rPr>
+        <w:t>ModelState</w:t>
+      </w:r>
+      <w:r>
+        <w:t xml:space="preserve"> validation errors </w:t>
+      </w:r>
+      <w:del w:id="93" w:author="JSkinner" w:date="2010-02-22T19:02:00Z">
+        <w:r>
+          <w:delText xml:space="preserve">show </w:delText>
+        </w:r>
+      </w:del>
+      <w:r>
+        <w:t>on the screen.</w:t>
       </w:r>
     </w:p>
     <w:p>
@@ -3589,8 +4095,12 @@
       <w:r>
         <w:tab/>
       </w:r>
-      <w:r>
-        <w:tab/>
+      <w:del w:id="94" w:author="JSkinner" w:date="2010-02-22T19:03:00Z">
+        <w:r>
+          <w:tab/>
+        </w:r>
+      </w:del>
+      <w:r>
         <w:t>|#C</w:t>
       </w:r>
     </w:p>
@@ -3609,7 +4119,12 @@
     </w:p>
     <w:p>
       <w:pPr>
-        <w:pStyle w:val="Code"/>
+        <w:pStyle w:val="CodeAnnotation"/>
+        <w:pPrChange w:id="95" w:author="JSkinner" w:date="2010-02-22T19:03:00Z">
+          <w:pPr>
+            <w:pStyle w:val="Code"/>
+          </w:pPr>
+        </w:pPrChange>
       </w:pPr>
       <w:r>
         <w:t>#A InputModel bound from a form Post</w:t>
@@ -3617,7 +4132,12 @@
     </w:p>
     <w:p>
       <w:pPr>
-        <w:pStyle w:val="Code"/>
+        <w:pStyle w:val="CodeAnnotation"/>
+        <w:pPrChange w:id="96" w:author="JSkinner" w:date="2010-02-22T19:03:00Z">
+          <w:pPr>
+            <w:pStyle w:val="Code"/>
+          </w:pPr>
+        </w:pPrChange>
       </w:pPr>
       <w:r>
         <w:t>#B The IsValid property is false</w:t>
@@ -3625,7 +4145,12 @@
     </w:p>
     <w:p>
       <w:pPr>
-        <w:pStyle w:val="Code"/>
+        <w:pStyle w:val="CodeAnnotation"/>
+        <w:pPrChange w:id="97" w:author="JSkinner" w:date="2010-02-22T19:03:00Z">
+          <w:pPr>
+            <w:pStyle w:val="Code"/>
+          </w:pPr>
+        </w:pPrChange>
       </w:pPr>
       <w:r>
         <w:t>#C Return the input model back to the view</w:t>
@@ -3635,11 +4160,10 @@
       <w:pPr>
         <w:pStyle w:val="Head1"/>
       </w:pPr>
-      <w:commentRangeStart w:id="36"/>
-      <w:commentRangeStart w:id="37"/>
       <w:r>
         <w:rPr>
           <w:noProof/>
+          <w:lang w:val="en-GB" w:eastAsia="en-GB"/>
         </w:rPr>
         <w:drawing>
           <wp:inline distT="0" distB="0" distL="0" distR="0">
@@ -3687,19 +4211,66 @@
           </wp:inline>
         </w:drawing>
       </w:r>
-      <w:commentRangeEnd w:id="36"/>
-      <w:r>
-        <w:rPr>
-          <w:rStyle w:val="CommentReference"/>
-          <w:rFonts w:ascii="Verdana" w:hAnsi="Verdana"/>
-          <w:b w:val="0"/>
-          <w:i w:val="0"/>
-          <w:vanish/>
-          <w:color w:val="000000"/>
-        </w:rPr>
-        <w:commentReference w:id="36"/>
-      </w:r>
-      <w:commentRangeEnd w:id="37"/>
+    </w:p>
+    <w:p>
+      <w:pPr>
+        <w:pStyle w:val="FigureCaption"/>
+      </w:pPr>
+      <w:r>
+        <w:t>Figure 4.</w:t>
+      </w:r>
+      <w:r>
+        <w:t>4 Screenshot of the alternate path showing validation messages</w:t>
+      </w:r>
+    </w:p>
+    <w:p>
+      <w:pPr>
+        <w:pStyle w:val="Body"/>
+      </w:pPr>
+      <w:commentRangeStart w:id="98"/>
+      <w:r>
+        <w:t>Handling the alte</w:t>
+      </w:r>
+      <w:r>
+        <w:t>rnate path of the storyboard, in terms of the code is pretty simplistic.</w:t>
+      </w:r>
+      <w:commentRangeEnd w:id="98"/>
+      <w:r>
+        <w:commentReference w:id="98"/>
+      </w:r>
+      <w:r>
+        <w:t xml:space="preserve">  That is by design.  Do not let yourself be fooled by this simplicity, it is still important to unit test your controller actions.</w:t>
+      </w:r>
+    </w:p>
+    <w:p>
+      <w:pPr>
+        <w:pStyle w:val="Head1"/>
+      </w:pPr>
+      <w:bookmarkStart w:id="99" w:name="_Toc188353302"/>
+      <w:bookmarkStart w:id="100" w:name="_Toc190746689"/>
+      <w:bookmarkStart w:id="101" w:name="_Toc190746837"/>
+      <w:bookmarkStart w:id="102" w:name="_Toc226132472"/>
+      <w:bookmarkStart w:id="103" w:name="_Toc231950503"/>
+      <w:commentRangeStart w:id="104"/>
+      <w:r>
+        <w:lastRenderedPageBreak/>
+        <w:t>4.4 Testing controllers</w:t>
+      </w:r>
+      <w:bookmarkEnd w:id="99"/>
+      <w:bookmarkEnd w:id="100"/>
+      <w:bookmarkEnd w:id="101"/>
+      <w:bookmarkEnd w:id="102"/>
+      <w:bookmarkEnd w:id="103"/>
+      <w:r>
+        <w:fldChar w:fldCharType="begin"/>
+      </w:r>
+      <w:r>
+        <w:instrText xml:space="preserve"> XE "&lt;$startrange&gt;controllers:testing" </w:instrText>
+      </w:r>
+      <w:r>
+        <w:fldChar w:fldCharType="end"/>
+      </w:r>
+      <w:commentRangeEnd w:id="104"/>
       <w:r>
         <w:rPr>
           <w:rFonts w:ascii="Verdana" w:hAnsi="Verdana"/>
@@ -3708,57 +4279,7 @@
           <w:color w:val="000000"/>
           <w:sz w:val="16"/>
         </w:rPr>
-        <w:commentReference w:id="37"/>
-      </w:r>
-    </w:p>
-    <w:p>
-      <w:pPr>
-        <w:pStyle w:val="FigureCaption"/>
-      </w:pPr>
-      <w:r>
-        <w:t>Figure 4.</w:t>
-      </w:r>
-      <w:r>
-        <w:t>4 Screenshot of the alternate path showing validation messages</w:t>
-      </w:r>
-    </w:p>
-    <w:p>
-      <w:pPr>
-        <w:pStyle w:val="Body"/>
-      </w:pPr>
-      <w:r>
-        <w:t>Handling the alte</w:t>
-      </w:r>
-      <w:r>
-        <w:t>rnate path of the storyboard, in terms of the code is pretty simplistic.  That is by design.  Do not let yourself be fooled by this simplicity, it is still important to unit test your controller actions.</w:t>
-      </w:r>
-    </w:p>
-    <w:p>
-      <w:pPr>
-        <w:pStyle w:val="Head1"/>
-      </w:pPr>
-      <w:bookmarkStart w:id="38" w:name="_Toc188353302"/>
-      <w:bookmarkStart w:id="39" w:name="_Toc190746689"/>
-      <w:bookmarkStart w:id="40" w:name="_Toc190746837"/>
-      <w:bookmarkStart w:id="41" w:name="_Toc226132472"/>
-      <w:bookmarkStart w:id="42" w:name="_Toc231950503"/>
-      <w:r>
-        <w:lastRenderedPageBreak/>
-        <w:t>4.4 Testing controllers</w:t>
-      </w:r>
-      <w:bookmarkEnd w:id="38"/>
-      <w:bookmarkEnd w:id="39"/>
-      <w:bookmarkEnd w:id="40"/>
-      <w:bookmarkEnd w:id="41"/>
-      <w:bookmarkEnd w:id="42"/>
-      <w:r>
-        <w:fldChar w:fldCharType="begin"/>
-      </w:r>
-      <w:r>
-        <w:instrText xml:space="preserve"> XE "&lt;$startrange&gt;controllers:testing" </w:instrText>
-      </w:r>
-      <w:r>
-        <w:fldChar w:fldCharType="end"/>
+        <w:commentReference w:id="104"/>
       </w:r>
     </w:p>
     <w:p>
@@ -3766,24 +4287,7 @@
         <w:pStyle w:val="Body1"/>
       </w:pPr>
       <w:r>
-        <w:t xml:space="preserve">The focus of this section is testing controllers. Of the different types of automated testing, we are concerned with only one type at this point: </w:t>
-      </w:r>
-      <w:commentRangeStart w:id="43"/>
-      <w:commentRangeStart w:id="44"/>
-      <w:r>
-        <w:t xml:space="preserve">unit testing. </w:t>
-      </w:r>
-      <w:commentRangeEnd w:id="43"/>
-      <w:r>
-        <w:rPr>
-          <w:rStyle w:val="CommentReference"/>
-          <w:vanish/>
-        </w:rPr>
-        <w:commentReference w:id="43"/>
-      </w:r>
-      <w:commentRangeEnd w:id="44"/>
-      <w:r>
-        <w:commentReference w:id="44"/>
+        <w:t xml:space="preserve">The focus of this section is testing controllers. Of the different types of automated testing, we are concerned with only one type at this point: unit testing. </w:t>
       </w:r>
       <w:r>
         <w:t xml:space="preserve">Unit tests are small, scripted tests, usually written in the same language as the production code.  They set up and exercise a single </w:t>
@@ -4038,19 +4542,19 @@
       <w:pPr>
         <w:pStyle w:val="Head2"/>
       </w:pPr>
-      <w:bookmarkStart w:id="45" w:name="_Toc188353303"/>
-      <w:bookmarkStart w:id="46" w:name="_Toc190746690"/>
-      <w:bookmarkStart w:id="47" w:name="_Toc190746838"/>
-      <w:bookmarkStart w:id="48" w:name="_Toc226132473"/>
-      <w:bookmarkStart w:id="49" w:name="_Toc231950504"/>
+      <w:bookmarkStart w:id="105" w:name="_Toc188353303"/>
+      <w:bookmarkStart w:id="106" w:name="_Toc190746690"/>
+      <w:bookmarkStart w:id="107" w:name="_Toc190746838"/>
+      <w:bookmarkStart w:id="108" w:name="_Toc226132473"/>
+      <w:bookmarkStart w:id="109" w:name="_Toc231950504"/>
       <w:r>
         <w:t>4.4.1 Testing the RedirectController</w:t>
       </w:r>
-      <w:bookmarkEnd w:id="45"/>
-      <w:bookmarkEnd w:id="46"/>
-      <w:bookmarkEnd w:id="47"/>
-      <w:bookmarkEnd w:id="48"/>
-      <w:bookmarkEnd w:id="49"/>
+      <w:bookmarkEnd w:id="105"/>
+      <w:bookmarkEnd w:id="106"/>
+      <w:bookmarkEnd w:id="107"/>
+      <w:bookmarkEnd w:id="108"/>
+      <w:bookmarkEnd w:id="109"/>
       <w:r>
         <w:fldChar w:fldCharType="begin"/>
       </w:r>
@@ -4111,7 +4615,20 @@
         <w:t>Execute</w:t>
       </w:r>
       <w:r>
-        <w:t xml:space="preserve"> method that performs the redirect, but the controller action merely returns an object. This is important for the easy testing of controller actions. In listing 3.5, we set up a unit test for this code along with fake implementations of the dependencies on which the </w:t>
+        <w:t xml:space="preserve"> method that performs the redirect, but the controller action merely returns an object. This is important for the easy testing of controller actions. In listing </w:t>
+      </w:r>
+      <w:del w:id="110" w:author="JSkinner" w:date="2010-02-22T19:36:00Z">
+        <w:r>
+          <w:delText>3.5</w:delText>
+        </w:r>
+      </w:del>
+      <w:ins w:id="111" w:author="JSkinner" w:date="2010-02-22T19:36:00Z">
+        <w:r>
+          <w:t>4.7</w:t>
+        </w:r>
+      </w:ins>
+      <w:r>
+        <w:t xml:space="preserve">, we set up a unit test for this code along with fake implementations of the dependencies on which the </w:t>
       </w:r>
       <w:r>
         <w:rPr>
@@ -5033,12 +5550,7 @@
         <w:pStyle w:val="Body1"/>
       </w:pPr>
       <w:r>
-        <w:t xml:space="preserve">Notice that most of the code listing is </w:t>
-      </w:r>
-      <w:commentRangeStart w:id="50"/>
-      <w:commentRangeStart w:id="51"/>
-      <w:r>
-        <w:t>test double</w:t>
+        <w:t>Notice that most of the code listing is test double</w:t>
       </w:r>
       <w:r>
         <w:fldChar w:fldCharType="begin"/>
@@ -5068,22 +5580,7 @@
         <w:fldChar w:fldCharType="end"/>
       </w:r>
       <w:r>
-        <w:t xml:space="preserve">, </w:t>
-      </w:r>
-      <w:commentRangeEnd w:id="50"/>
-      <w:r>
-        <w:rPr>
-          <w:rStyle w:val="CommentReference"/>
-          <w:vanish/>
-        </w:rPr>
-        <w:commentReference w:id="50"/>
-      </w:r>
-      <w:commentRangeEnd w:id="51"/>
-      <w:r>
-        <w:commentReference w:id="51"/>
-      </w:r>
-      <w:r>
-        <w:t xml:space="preserve">and not the </w:t>
+        <w:t xml:space="preserve">, and not the </w:t>
       </w:r>
       <w:r>
         <w:rPr>
@@ -5145,27 +5642,7 @@
         <w:t xml:space="preserve">data query </w:t>
       </w:r>
       <w:r>
-        <w:t xml:space="preserve">is </w:t>
-      </w:r>
-      <w:commentRangeStart w:id="52"/>
-      <w:commentRangeStart w:id="53"/>
-      <w:r>
-        <w:t xml:space="preserve">beyond the scope of this chapter </w:t>
-      </w:r>
-      <w:commentRangeEnd w:id="52"/>
-      <w:r>
-        <w:rPr>
-          <w:rStyle w:val="CommentReference"/>
-          <w:vanish/>
-        </w:rPr>
-        <w:commentReference w:id="52"/>
-      </w:r>
-      <w:commentRangeEnd w:id="53"/>
-      <w:r>
-        <w:commentReference w:id="53"/>
-      </w:r>
-      <w:r>
-        <w:t>and is irrelevant to the controller</w:t>
+        <w:t>is beyond the scope of this chapter and is irrelevant to the controller</w:t>
       </w:r>
       <w:r>
         <w:t>; however, you may briefly skip ahead to Chapter 23 if you are curious about how to write data access code when using ASP.NET MVC</w:t>
@@ -5178,20 +5655,20 @@
       <w:pPr>
         <w:pStyle w:val="Head2"/>
       </w:pPr>
-      <w:bookmarkStart w:id="54" w:name="_Toc188353304"/>
-      <w:bookmarkStart w:id="55" w:name="_Toc190746691"/>
-      <w:bookmarkStart w:id="56" w:name="_Toc190746839"/>
-      <w:bookmarkStart w:id="57" w:name="_Toc226132474"/>
-      <w:bookmarkStart w:id="58" w:name="_Toc231950505"/>
+      <w:bookmarkStart w:id="112" w:name="_Toc188353304"/>
+      <w:bookmarkStart w:id="113" w:name="_Toc190746691"/>
+      <w:bookmarkStart w:id="114" w:name="_Toc190746839"/>
+      <w:bookmarkStart w:id="115" w:name="_Toc226132474"/>
+      <w:bookmarkStart w:id="116" w:name="_Toc231950505"/>
       <w:r>
         <w:lastRenderedPageBreak/>
         <w:t>4.4.2 Making dependencies explicit</w:t>
       </w:r>
-      <w:bookmarkEnd w:id="54"/>
-      <w:bookmarkEnd w:id="55"/>
-      <w:bookmarkEnd w:id="56"/>
-      <w:bookmarkEnd w:id="57"/>
-      <w:bookmarkEnd w:id="58"/>
+      <w:bookmarkEnd w:id="112"/>
+      <w:bookmarkEnd w:id="113"/>
+      <w:bookmarkEnd w:id="114"/>
+      <w:bookmarkEnd w:id="115"/>
+      <w:bookmarkEnd w:id="116"/>
     </w:p>
     <w:p>
       <w:pPr>
@@ -5228,12 +5705,7 @@
         <w:t>Conference</w:t>
       </w:r>
       <w:r>
-        <w:t xml:space="preserve"> object is a data access issue, and does not belong in the controller, so it’s factored into a repository object. Only logic related to presenting information to the user belongs in the controller. In this case, the user experiences a redirect. This controller demonstrates proper </w:t>
-      </w:r>
-      <w:commentRangeStart w:id="59"/>
-      <w:commentRangeStart w:id="60"/>
-      <w:r>
-        <w:t>separation of concerns</w:t>
+        <w:t xml:space="preserve"> object is a data access issue, and does not belong in the controller, so it’s factored into a repository object. Only logic related to presenting information to the user belongs in the controller. In this case, the user experiences a redirect. This controller demonstrates proper separation of concerns</w:t>
       </w:r>
       <w:r>
         <w:fldChar w:fldCharType="begin"/>
@@ -5251,39 +5723,7 @@
         <w:fldChar w:fldCharType="end"/>
       </w:r>
       <w:r>
-        <w:t xml:space="preserve">, </w:t>
-      </w:r>
-      <w:commentRangeEnd w:id="59"/>
-      <w:r>
-        <w:rPr>
-          <w:rStyle w:val="CommentReference"/>
-          <w:vanish/>
-        </w:rPr>
-        <w:commentReference w:id="59"/>
-      </w:r>
-      <w:commentRangeEnd w:id="60"/>
-      <w:r>
-        <w:commentReference w:id="60"/>
-      </w:r>
-      <w:r>
-        <w:t xml:space="preserve">and it’s easily unit tested because it’s only involved with a single responsibility. We are able to simulate dependencies using </w:t>
-      </w:r>
-      <w:commentRangeStart w:id="61"/>
-      <w:commentRangeStart w:id="62"/>
-      <w:r>
-        <w:t xml:space="preserve">test doubles. </w:t>
-      </w:r>
-      <w:commentRangeEnd w:id="61"/>
-      <w:r>
-        <w:rPr>
-          <w:rStyle w:val="CommentReference"/>
-          <w:vanish/>
-        </w:rPr>
-        <w:commentReference w:id="61"/>
-      </w:r>
-      <w:commentRangeEnd w:id="62"/>
-      <w:r>
-        <w:commentReference w:id="62"/>
+        <w:t xml:space="preserve">, and it’s easily unit tested because it’s only involved with a single responsibility. We are able to simulate dependencies using test doubles. </w:t>
       </w:r>
     </w:p>
     <w:p>
@@ -5307,6 +5747,7 @@
       <w:r>
         <w:rPr>
           <w:noProof/>
+          <w:lang w:val="en-GB" w:eastAsia="en-GB"/>
         </w:rPr>
         <w:drawing>
           <wp:inline distT="0" distB="0" distL="0" distR="0">
@@ -5357,15 +5798,21 @@
       <w:r>
         <w:t xml:space="preserve">  </w:t>
       </w:r>
-      <w:commentRangeStart w:id="63"/>
-      <w:commentRangeStart w:id="64"/>
     </w:p>
     <w:p>
       <w:pPr>
         <w:pStyle w:val="FigureCaption"/>
       </w:pPr>
       <w:r>
-        <w:t>Figure 34.5</w:t>
+        <w:t xml:space="preserve">Figure </w:t>
+      </w:r>
+      <w:del w:id="117" w:author="JSkinner" w:date="2010-02-22T19:44:00Z">
+        <w:r>
+          <w:delText>3</w:delText>
+        </w:r>
+      </w:del>
+      <w:r>
+        <w:t>4.5</w:t>
       </w:r>
       <w:r>
         <w:t xml:space="preserve"> </w:t>
@@ -5381,40 +5828,17 @@
       <w:pPr>
         <w:pStyle w:val="Head2"/>
       </w:pPr>
-      <w:bookmarkStart w:id="65" w:name="_Toc188353305"/>
-      <w:bookmarkStart w:id="66" w:name="_Toc190746692"/>
-      <w:bookmarkStart w:id="67" w:name="_Toc190746840"/>
-      <w:bookmarkStart w:id="68" w:name="_Toc226132475"/>
-      <w:bookmarkStart w:id="69" w:name="_Toc231950506"/>
-      <w:commentRangeEnd w:id="63"/>
-      <w:r>
-        <w:rPr>
-          <w:rStyle w:val="CommentReference"/>
-          <w:rFonts w:ascii="Verdana" w:hAnsi="Verdana"/>
-          <w:b w:val="0"/>
-          <w:i w:val="0"/>
-          <w:vanish/>
-          <w:color w:val="000000"/>
-        </w:rPr>
-        <w:commentReference w:id="63"/>
-      </w:r>
-      <w:commentRangeEnd w:id="64"/>
-      <w:r>
-        <w:rPr>
-          <w:rFonts w:ascii="Verdana" w:hAnsi="Verdana"/>
-          <w:b w:val="0"/>
-          <w:i w:val="0"/>
-          <w:color w:val="000000"/>
-          <w:sz w:val="16"/>
-        </w:rPr>
-        <w:commentReference w:id="64"/>
-      </w:r>
+      <w:bookmarkStart w:id="118" w:name="_Toc188353305"/>
+      <w:bookmarkStart w:id="119" w:name="_Toc190746692"/>
+      <w:bookmarkStart w:id="120" w:name="_Toc190746840"/>
+      <w:bookmarkStart w:id="121" w:name="_Toc226132475"/>
+      <w:bookmarkStart w:id="122" w:name="_Toc231950506"/>
       <w:r>
         <w:t xml:space="preserve">4.4.3 </w:t>
       </w:r>
-      <w:bookmarkEnd w:id="65"/>
-      <w:bookmarkEnd w:id="66"/>
-      <w:bookmarkEnd w:id="67"/>
+      <w:bookmarkEnd w:id="118"/>
+      <w:bookmarkEnd w:id="119"/>
+      <w:bookmarkEnd w:id="120"/>
       <w:r>
         <w:t>Using test doubles</w:t>
       </w:r>
@@ -5440,12 +5864,7 @@
         <w:fldChar w:fldCharType="end"/>
       </w:r>
       <w:r>
-        <w:t xml:space="preserve">, </w:t>
-      </w:r>
-      <w:commentRangeStart w:id="70"/>
-      <w:commentRangeStart w:id="71"/>
-      <w:r>
-        <w:t>such as stubs</w:t>
+        <w:t>, such as stubs</w:t>
       </w:r>
       <w:r>
         <w:fldChar w:fldCharType="begin"/>
@@ -5465,31 +5884,8 @@
       <w:r>
         <w:t xml:space="preserve"> and mocks</w:t>
       </w:r>
-      <w:bookmarkEnd w:id="68"/>
-      <w:bookmarkEnd w:id="69"/>
-      <w:commentRangeEnd w:id="70"/>
-      <w:r>
-        <w:rPr>
-          <w:rStyle w:val="CommentReference"/>
-          <w:rFonts w:ascii="Verdana" w:hAnsi="Verdana"/>
-          <w:b w:val="0"/>
-          <w:i w:val="0"/>
-          <w:vanish/>
-          <w:color w:val="000000"/>
-        </w:rPr>
-        <w:commentReference w:id="70"/>
-      </w:r>
-      <w:commentRangeEnd w:id="71"/>
-      <w:r>
-        <w:rPr>
-          <w:rFonts w:ascii="Verdana" w:hAnsi="Verdana"/>
-          <w:b w:val="0"/>
-          <w:i w:val="0"/>
-          <w:color w:val="000000"/>
-          <w:sz w:val="16"/>
-        </w:rPr>
-        <w:commentReference w:id="71"/>
-      </w:r>
+      <w:bookmarkEnd w:id="121"/>
+      <w:bookmarkEnd w:id="122"/>
       <w:r>
         <w:fldChar w:fldCharType="begin"/>
       </w:r>
@@ -5579,8 +5975,6 @@
       <w:r>
         <w:t xml:space="preserve">One downside to using hand-coded stubs and mocks is that you have many lines of code just to satisfy an interface implementation that may have six methods. This is not the only option, however. A favorite library for automating the creation of mocks and stubs is </w:t>
       </w:r>
-      <w:commentRangeStart w:id="72"/>
-      <w:commentRangeStart w:id="73"/>
       <w:r>
         <w:rPr>
           <w:rStyle w:val="Italics"/>
@@ -5609,22 +6003,7 @@
         <w:fldChar w:fldCharType="end"/>
       </w:r>
       <w:r>
-        <w:t xml:space="preserve">, </w:t>
-      </w:r>
-      <w:commentRangeEnd w:id="72"/>
-      <w:r>
-        <w:rPr>
-          <w:rStyle w:val="CommentReference"/>
-          <w:vanish/>
-        </w:rPr>
-        <w:commentReference w:id="72"/>
-      </w:r>
-      <w:commentRangeEnd w:id="73"/>
-      <w:r>
-        <w:commentReference w:id="73"/>
-      </w:r>
-      <w:r>
-        <w:t xml:space="preserve">originally written by </w:t>
+        <w:t xml:space="preserve">, originally written by </w:t>
       </w:r>
       <w:r>
         <w:t>Oren Eini</w:t>
@@ -5665,28 +6044,13 @@
         <w:t>Rhino Mocks</w:t>
       </w:r>
       <w:r>
-        <w:t xml:space="preserve"> drastically reduces the number of lines of code in a unit test fixture by streamlining </w:t>
-      </w:r>
-      <w:commentRangeStart w:id="74"/>
-      <w:r>
-        <w:t>t</w:t>
+        <w:t xml:space="preserve"> drastically reduces the number of lines of code in a unit test fixture by streamlining t</w:t>
       </w:r>
       <w:r>
         <w:t>he creation</w:t>
       </w:r>
       <w:r>
-        <w:t xml:space="preserve"> </w:t>
-      </w:r>
-      <w:commentRangeEnd w:id="74"/>
-      <w:r>
-        <w:rPr>
-          <w:rStyle w:val="CommentReference"/>
-          <w:vanish/>
-        </w:rPr>
-        <w:commentReference w:id="74"/>
-      </w:r>
-      <w:r>
-        <w:t xml:space="preserve">of test doubles. If code is designed so that all dependencies are injected into the constructor, as shown </w:t>
+        <w:t xml:space="preserve"> of test doubles. If code is designed so that all dependencies are injected into the constructor, as shown </w:t>
       </w:r>
       <w:r>
         <w:t>in listing 4.8</w:t>
@@ -6295,19 +6659,19 @@
       <w:pPr>
         <w:pStyle w:val="Head2"/>
       </w:pPr>
-      <w:bookmarkStart w:id="75" w:name="_Toc188353306"/>
-      <w:bookmarkStart w:id="76" w:name="_Toc190746693"/>
-      <w:bookmarkStart w:id="77" w:name="_Toc190746841"/>
-      <w:bookmarkStart w:id="78" w:name="_Toc226132476"/>
-      <w:bookmarkStart w:id="79" w:name="_Toc231950507"/>
+      <w:bookmarkStart w:id="123" w:name="_Toc188353306"/>
+      <w:bookmarkStart w:id="124" w:name="_Toc190746693"/>
+      <w:bookmarkStart w:id="125" w:name="_Toc190746841"/>
+      <w:bookmarkStart w:id="126" w:name="_Toc226132476"/>
+      <w:bookmarkStart w:id="127" w:name="_Toc231950507"/>
       <w:r>
         <w:t>4.4.4 Elements of a good controller unit test</w:t>
       </w:r>
-      <w:bookmarkEnd w:id="75"/>
-      <w:bookmarkEnd w:id="76"/>
-      <w:bookmarkEnd w:id="77"/>
-      <w:bookmarkEnd w:id="78"/>
-      <w:bookmarkEnd w:id="79"/>
+      <w:bookmarkEnd w:id="123"/>
+      <w:bookmarkEnd w:id="124"/>
+      <w:bookmarkEnd w:id="125"/>
+      <w:bookmarkEnd w:id="126"/>
+      <w:bookmarkEnd w:id="127"/>
     </w:p>
     <w:p>
       <w:pPr>
@@ -6322,8 +6686,6 @@
       <w:r>
         <w:t xml:space="preserve"> </w:t>
       </w:r>
-      <w:commentRangeStart w:id="80"/>
-      <w:commentRangeStart w:id="81"/>
       <w:r>
         <w:rPr>
           <w:rStyle w:val="Italics"/>
@@ -6340,22 +6702,7 @@
         <w:fldChar w:fldCharType="end"/>
       </w:r>
       <w:r>
-        <w:t xml:space="preserve">. </w:t>
-      </w:r>
-      <w:commentRangeEnd w:id="80"/>
-      <w:r>
-        <w:rPr>
-          <w:rStyle w:val="CommentReference"/>
-          <w:vanish/>
-        </w:rPr>
-        <w:commentReference w:id="80"/>
-      </w:r>
-      <w:commentRangeEnd w:id="81"/>
-      <w:r>
-        <w:commentReference w:id="81"/>
-      </w:r>
-      <w:r>
-        <w:t xml:space="preserve">This specifically addresses writing unit tests for controller classes. We focus heavily on testing controller classes because test-driving the controllers ensures they are well-designed. It’s nearly impossible to test-drive code that ends up with a bad design. </w:t>
+        <w:t xml:space="preserve">. This specifically addresses writing unit tests for controller classes. We focus heavily on testing controller classes because test-driving the controllers ensures they are well-designed. It’s nearly impossible to test-drive code that ends up with a bad design. </w:t>
       </w:r>
     </w:p>
     <w:p>
@@ -6527,7 +6874,84 @@
 
 <file path=word/comments.xml><?xml version="1.0" encoding="utf-8"?>
 <w:comments xmlns:ve="http://schemas.openxmlformats.org/markup-compatibility/2006" xmlns:o="urn:schemas-microsoft-com:office:office" xmlns:r="http://schemas.openxmlformats.org/officeDocument/2006/relationships" xmlns:m="http://schemas.openxmlformats.org/officeDocument/2006/math" xmlns:v="urn:schemas-microsoft-com:vml" xmlns:wp="http://schemas.openxmlformats.org/drawingml/2006/wordprocessingDrawing" xmlns:w10="urn:schemas-microsoft-com:office:word" xmlns:w="http://schemas.openxmlformats.org/wordprocessingml/2006/main" xmlns:wne="http://schemas.microsoft.com/office/word/2006/wordml">
-  <w:comment w:id="0" w:author="Katharine Osborne" w:date="2010-02-06T15:11:00Z" w:initials="KO">
+  <w:comment w:id="1" w:author="JSkinner" w:date="2010-02-22T17:05:00Z" w:initials="J">
+    <w:p>
+      <w:r>
+        <w:annotationRef/>
+      </w:r>
+      <w:r>
+        <w:t xml:space="preserve">I think this could be made more explicit, ie "An action is a method </w:t>
+      </w:r>
+      <w:r>
+        <w:rPr>
+          <w:rStyle w:val="Bold"/>
+        </w:rPr>
+        <w:t>on the controller class</w:t>
+      </w:r>
+      <w:r>
+        <w:t xml:space="preserve"> that handles a particular request"</w:t>
+      </w:r>
+    </w:p>
+  </w:comment>
+  <w:comment w:id="2" w:author="JSkinner" w:date="2010-02-22T17:12:00Z" w:initials="J">
+    <w:p>
+      <w:r>
+        <w:annotationRef/>
+      </w:r>
+      <w:r>
+        <w:t>This sentence is quite difficult to read - it is quite long and refers to several technical concepts in one go. I think this may sound better:</w:t>
+      </w:r>
+    </w:p>
+    <w:p/>
+    <w:p>
+      <w:r>
+        <w:t>"Parameters are passed to the action method using the model binding infrastructure. By making use of these binders to do the heavy lifting, the controller action is free to focus on controlling application logic rather than translating user input to concrete classes."</w:t>
+      </w:r>
+    </w:p>
+  </w:comment>
+  <w:comment w:id="4" w:author="JSkinner" w:date="2010-02-22T17:17:00Z" w:initials="J">
+    <w:p>
+      <w:r>
+        <w:annotationRef/>
+      </w:r>
+      <w:r>
+        <w:t xml:space="preserve">Would this be better using a dash rather than a command + "and"? ie "This is a trivial example </w:t>
+      </w:r>
+      <w:r>
+        <w:t>—</w:t>
+      </w:r>
+      <w:r>
+        <w:t xml:space="preserve"> we will tackle more complex scenarios later"</w:t>
+      </w:r>
+    </w:p>
+  </w:comment>
+  <w:comment w:id="5" w:author="JSkinner" w:date="2010-02-22T17:18:00Z" w:initials="J">
+    <w:p>
+      <w:r>
+        <w:annotationRef/>
+      </w:r>
+      <w:r>
+        <w:t>I didn't see this mentioned earlier - was it in a previous chapter?</w:t>
+      </w:r>
+    </w:p>
+  </w:comment>
+  <w:comment w:id="7" w:author="JSkinner" w:date="2010-02-22T17:23:00Z" w:initials="J">
+    <w:p>
+      <w:r>
+        <w:annotationRef/>
+      </w:r>
+      <w:r>
+        <w:t>This doesn't read well. Might be better as:</w:t>
+      </w:r>
+    </w:p>
+    <w:p/>
+    <w:p>
+      <w:r>
+        <w:t>"There are some great side effects to implementing controller actions like a storyboard."</w:t>
+      </w:r>
+    </w:p>
+  </w:comment>
+  <w:comment w:id="9" w:author="Katharine Osborne" w:date="2010-02-06T15:17:00Z" w:initials="KO">
     <w:p>
       <w:pPr>
         <w:pStyle w:val="CommentText"/>
@@ -6539,785 +6963,234 @@
         <w:annotationRef/>
       </w:r>
       <w:r>
-        <w:t>The capitalization seems a bit random here. Only proper nouns should be capitalized in a bullet list</w:t>
+        <w:t xml:space="preserve">The text on the sticky notes is mostly unreadable. </w:t>
       </w:r>
     </w:p>
   </w:comment>
-  <w:comment w:id="1" w:author="Jeffrey" w:date="2010-02-16T09:50:00Z" w:initials="J">
+  <w:comment w:id="10" w:author="Jeffrey" w:date="2010-02-16T10:48:00Z" w:initials="J">
     <w:p>
       <w:r>
         <w:annotationRef/>
       </w:r>
       <w:r>
-        <w:t>Fixed it</w:t>
+        <w:t>If we have to redo this graphic, we can do that at typesetting.</w:t>
       </w:r>
     </w:p>
   </w:comment>
-  <w:comment w:id="2" w:author="Katharine Osborne" w:date="2010-02-06T15:13:00Z" w:initials="KO">
-    <w:p>
-      <w:pPr>
-        <w:pStyle w:val="CommentText"/>
-        <w:rPr>
-          <w:rStyle w:val="Italics"/>
-          <w:i w:val="0"/>
-        </w:rPr>
-      </w:pPr>
-      <w:r>
-        <w:rPr>
-          <w:rStyle w:val="CommentReference"/>
-        </w:rPr>
+  <w:comment w:id="18" w:author="JSkinner" w:date="2010-02-22T18:31:00Z" w:initials="J">
+    <w:p>
+      <w:r>
         <w:annotationRef/>
       </w:r>
       <w:r>
-        <w:rPr>
-          <w:rStyle w:val="Italics"/>
-          <w:i w:val="0"/>
-        </w:rPr>
-        <w:t>In the last chapter, the model was the axis, which seems like a synonym for focus – are any parts truly more important than the others?</w:t>
+        <w:t>This is using a route parameter from the PathInfo, not the querystring.</w:t>
       </w:r>
     </w:p>
   </w:comment>
-  <w:comment w:id="3" w:author="Jeffrey" w:date="2010-02-16T09:58:00Z" w:initials="J">
+  <w:comment w:id="19" w:author="JSkinner" w:date="2010-02-22T18:29:00Z" w:initials="J">
     <w:p>
       <w:r>
         <w:annotationRef/>
       </w:r>
       <w:r>
-        <w:t>I revised chapter 2 to get rid of the word "axis".  The controller is the focus of the pattern</w:t>
+        <w:t>Is the code in this example supposed to be blue? It doesn't match with the rest of the chapter.</w:t>
       </w:r>
     </w:p>
   </w:comment>
-  <w:comment w:id="4" w:author="Katharine Osborne" w:date="2010-02-06T15:13:00Z" w:initials="KO">
-    <w:p>
-      <w:pPr>
-        <w:pStyle w:val="CommentText"/>
-        <w:rPr>
-          <w:rStyle w:val="Italics"/>
-          <w:i w:val="0"/>
-        </w:rPr>
-      </w:pPr>
-      <w:r>
-        <w:rPr>
-          <w:rStyle w:val="CommentReference"/>
-        </w:rPr>
+  <w:comment w:id="21" w:author="JSkinner" w:date="2010-02-22T18:31:00Z" w:initials="J">
+    <w:p>
+      <w:r>
         <w:annotationRef/>
       </w:r>
       <w:r>
-        <w:rPr>
-          <w:rStyle w:val="Italics"/>
-          <w:i w:val="0"/>
-        </w:rPr>
-        <w:t>is this one word or two?</w:t>
+        <w:t>This is using a route parameter from the PathInfo, not the querystring.</w:t>
       </w:r>
     </w:p>
   </w:comment>
-  <w:comment w:id="5" w:author="Jeffrey" w:date="2010-02-16T10:33:00Z" w:initials="J">
+  <w:comment w:id="24" w:author="JSkinner" w:date="2010-02-22T18:32:00Z" w:initials="J">
     <w:p>
       <w:r>
         <w:annotationRef/>
       </w:r>
       <w:r>
-        <w:t>Web Forms is two words, per the Manning standard</w:t>
+        <w:t>I think this would be better as "The URL containing an Id with the value 4 would be …"</w:t>
       </w:r>
     </w:p>
   </w:comment>
-  <w:comment w:id="6" w:author="Katharine Osborne" w:date="2010-02-06T15:13:00Z" w:initials="KO">
-    <w:p>
-      <w:pPr>
-        <w:pStyle w:val="CommentText"/>
-      </w:pPr>
-      <w:r>
-        <w:rPr>
-          <w:rStyle w:val="CommentReference"/>
-        </w:rPr>
+  <w:comment w:id="30" w:author="JSkinner" w:date="2010-02-22T18:35:00Z" w:initials="J">
+    <w:p>
+      <w:r>
         <w:annotationRef/>
       </w:r>
       <w:r>
-        <w:t>Which section?</w:t>
+        <w:t>This is doesn't read well. Consider something like:</w:t>
+      </w:r>
+    </w:p>
+    <w:p/>
+    <w:p>
+      <w:r>
+        <w:t>"If an action method directly accesses the Request property in order to extract user input then this is a sign that the action has too many responsibilities."</w:t>
       </w:r>
     </w:p>
   </w:comment>
-  <w:comment w:id="7" w:author="Jeffrey" w:date="2010-02-16T10:35:00Z" w:initials="J">
+  <w:comment w:id="34" w:author="JSkinner" w:date="2010-02-22T18:42:00Z" w:initials="J">
     <w:p>
       <w:r>
         <w:annotationRef/>
       </w:r>
       <w:r>
-        <w:t>In the first edition, we did not give section references anywhere.  All were chapter references.  Given that are chapters are much smaller in this edition, I think chapter references have a precedence and are sufficient.</w:t>
+        <w:t>"Parameter" is repetitive here. Might be better as…"finds the correct input value and maps it to the appropriate action parameter"</w:t>
       </w:r>
     </w:p>
   </w:comment>
-  <w:comment w:id="8" w:author="Katharine Osborne" w:date="2010-02-06T15:15:00Z" w:initials="KO">
-    <w:p>
-      <w:pPr>
-        <w:pStyle w:val="CommentText"/>
-      </w:pPr>
-      <w:r>
-        <w:rPr>
-          <w:rStyle w:val="CommentReference"/>
-        </w:rPr>
+  <w:comment w:id="35" w:author="JSkinner" w:date="2010-02-22T18:52:00Z" w:initials="J">
+    <w:p>
+      <w:r>
         <w:annotationRef/>
       </w:r>
       <w:r>
-        <w:t>There should be no bare lines between paragraphs.</w:t>
+        <w:t>This example could do with being reworked slightly.</w:t>
+      </w:r>
+    </w:p>
+    <w:p/>
+    <w:p>
+      <w:r>
+        <w:t xml:space="preserve">GetByUserName will return null if the user has changed the value of the username field so we end up with a NullReferenceException when trying to do an update. It would be better to include the Id in the UserInput and use GetById instead. </w:t>
       </w:r>
     </w:p>
   </w:comment>
-  <w:comment w:id="9" w:author="Jeffrey" w:date="2010-02-16T10:40:00Z" w:initials="J">
+  <w:comment w:id="48" w:author="JSkinner" w:date="2010-02-22T18:48:00Z" w:initials="J">
     <w:p>
       <w:r>
         <w:annotationRef/>
       </w:r>
       <w:r>
-        <w:t xml:space="preserve">Noted.  </w:t>
+        <w:t>Re-worded for clarity.</w:t>
       </w:r>
     </w:p>
   </w:comment>
-  <w:comment w:id="10" w:author="Katharine Osborne" w:date="2010-02-06T15:19:00Z" w:initials="KO">
-    <w:p>
-      <w:pPr>
-        <w:pStyle w:val="CommentText"/>
-      </w:pPr>
-      <w:r>
-        <w:rPr>
-          <w:rStyle w:val="CommentReference"/>
-        </w:rPr>
+  <w:comment w:id="54" w:author="JSkinner" w:date="2010-02-22T18:49:00Z" w:initials="J">
+    <w:p>
+      <w:r>
         <w:annotationRef/>
       </w:r>
       <w:r>
-        <w:t xml:space="preserve">That’s cute </w:t>
-      </w:r>
-      <w:r>
-        <w:sym w:font="Wingdings" w:char="F04A"/>
+        <w:t>RedirectToRouteResult, not RedirectToAction result.</w:t>
       </w:r>
     </w:p>
   </w:comment>
-  <w:comment w:id="11" w:author="Katharine Osborne" w:date="2010-02-06T15:17:00Z" w:initials="KO">
-    <w:p>
-      <w:pPr>
-        <w:pStyle w:val="CommentText"/>
-      </w:pPr>
-      <w:r>
-        <w:rPr>
-          <w:rStyle w:val="CommentReference"/>
-        </w:rPr>
+  <w:comment w:id="65" w:author="JSkinner" w:date="2010-02-22T18:54:00Z" w:initials="J">
+    <w:p>
+      <w:r>
         <w:annotationRef/>
       </w:r>
       <w:r>
-        <w:t xml:space="preserve">The text on the sticky notes is mostly unreadable. </w:t>
+        <w:t>Ironically, none of the previous examples in this chapter use interfaces - UserRepository is a static class so this seems contradictory.</w:t>
       </w:r>
     </w:p>
   </w:comment>
-  <w:comment w:id="12" w:author="Jeffrey" w:date="2010-02-16T10:48:00Z" w:initials="J">
+  <w:comment w:id="69" w:author="JSkinner" w:date="2010-02-22T18:56:00Z" w:initials="J">
     <w:p>
       <w:r>
         <w:annotationRef/>
       </w:r>
       <w:r>
-        <w:t>If we have to redo this graphic, we can do that at typesetting.</w:t>
+        <w:t>Should this be capitalised? Other places in this chapter use "post" all lowercase. I would suggest either standardising on "post" or "POST".</w:t>
       </w:r>
     </w:p>
   </w:comment>
-  <w:comment w:id="13" w:author="Jeffrey" w:date="2010-02-16T10:48:00Z" w:initials="J">
+  <w:comment w:id="72" w:author="JSkinner" w:date="2010-02-22T18:57:00Z" w:initials="J">
     <w:p>
       <w:r>
         <w:annotationRef/>
       </w:r>
+      <w:r>
+        <w:t xml:space="preserve">Similar to previous comment. I would suggest using "GET" when referring to "a GET request". </w:t>
+      </w:r>
     </w:p>
   </w:comment>
-  <w:comment w:id="14" w:author="Katharine Osborne" w:date="2010-02-06T15:22:00Z" w:initials="KO">
-    <w:p>
-      <w:pPr>
-        <w:pStyle w:val="CommentText"/>
-      </w:pPr>
-      <w:r>
-        <w:rPr>
-          <w:rStyle w:val="CommentReference"/>
-        </w:rPr>
+  <w:comment w:id="73" w:author="JSkinner" w:date="2010-02-22T18:58:00Z" w:initials="J">
+    <w:p>
+      <w:r>
         <w:annotationRef/>
       </w:r>
       <w:r>
-        <w:t>Anything in the code that is referred to in the text should be in code font.</w:t>
+        <w:t>Isn't this a bit strong? There are valid scenarios for not using this approach. Maybe this could be made a bit gentler: "This pattern is often recommended when handling form posts"</w:t>
       </w:r>
     </w:p>
   </w:comment>
-  <w:comment w:id="15" w:author="Jeffrey" w:date="2010-02-16T10:48:00Z" w:initials="J">
+  <w:comment w:id="82" w:author="JSkinner" w:date="2010-02-22T19:01:00Z" w:initials="J">
     <w:p>
       <w:r>
         <w:annotationRef/>
       </w:r>
       <w:r>
-        <w:t>done</w:t>
+        <w:t>Superfluous</w:t>
       </w:r>
     </w:p>
   </w:comment>
-  <w:comment w:id="16" w:author="Katharine Osborne" w:date="2010-02-06T15:23:00Z" w:initials="KO">
-    <w:p>
-      <w:pPr>
-        <w:pStyle w:val="CommentText"/>
-      </w:pPr>
-      <w:r>
-        <w:rPr>
-          <w:rStyle w:val="CommentReference"/>
-        </w:rPr>
+  <w:comment w:id="98" w:author="JSkinner" w:date="2010-02-22T19:04:00Z" w:initials="J">
+    <w:p>
+      <w:r>
         <w:annotationRef/>
       </w:r>
       <w:r>
-        <w:t>Please rewrite for clarity.</w:t>
+        <w:t>I think this would sound better as "The code for handling the alternate path in the storyboard is quite straightforward"</w:t>
       </w:r>
     </w:p>
   </w:comment>
-  <w:comment w:id="17" w:author="Jeffrey" w:date="2010-02-16T10:50:00Z" w:initials="J">
+  <w:comment w:id="104" w:author="JSkinner" w:date="2010-02-22T19:44:00Z" w:initials="J">
     <w:p>
       <w:r>
         <w:annotationRef/>
       </w:r>
       <w:r>
-        <w:t>Done</w:t>
-      </w:r>
-    </w:p>
-  </w:comment>
-  <w:comment w:id="18" w:author="Katharine Osborne" w:date="2010-02-06T15:25:00Z" w:initials="KO">
-    <w:p>
-      <w:pPr>
-        <w:pStyle w:val="CommentText"/>
-      </w:pPr>
-      <w:r>
-        <w:rPr>
-          <w:rStyle w:val="CommentReference"/>
-        </w:rPr>
-        <w:annotationRef/>
-      </w:r>
-      <w:r>
-        <w:t>Huh?</w:t>
-      </w:r>
-    </w:p>
-  </w:comment>
-  <w:comment w:id="19" w:author="Jeffrey" w:date="2010-02-16T10:56:00Z" w:initials="J">
-    <w:p>
-      <w:r>
-        <w:annotationRef/>
-      </w:r>
-      <w:r>
-        <w:t>I reworded</w:t>
-      </w:r>
-    </w:p>
-  </w:comment>
-  <w:comment w:id="20" w:author="Katharine Osborne" w:date="2010-02-06T15:26:00Z" w:initials="KO">
-    <w:p>
-      <w:pPr>
-        <w:pStyle w:val="CommentText"/>
-      </w:pPr>
-      <w:r>
-        <w:rPr>
-          <w:rStyle w:val="CommentReference"/>
-        </w:rPr>
-        <w:annotationRef/>
-      </w:r>
-      <w:r>
-        <w:t>One word or two?</w:t>
-      </w:r>
-    </w:p>
-  </w:comment>
-  <w:comment w:id="21" w:author="Jeffrey" w:date="2010-02-16T11:11:00Z" w:initials="J">
-    <w:p>
-      <w:r>
-        <w:annotationRef/>
-      </w:r>
-      <w:r>
-        <w:t>It is one word.  We are being consistent with ASP.NET MVC in Action.  Every term we use, we use in the same way that was printed in the first edition.  Where we don't, it is an oversight, and we will correct.</w:t>
-      </w:r>
-    </w:p>
-  </w:comment>
-  <w:comment w:id="22" w:author="Katharine Osborne" w:date="2010-02-06T15:29:00Z" w:initials="KO">
-    <w:p>
-      <w:pPr>
-        <w:pStyle w:val="CommentText"/>
-      </w:pPr>
-      <w:r>
-        <w:rPr>
-          <w:rStyle w:val="CommentReference"/>
-        </w:rPr>
-        <w:annotationRef/>
-      </w:r>
-      <w:r>
-        <w:t>Wasn’t this also introduced in chapter 1? Does it need to be covered again?</w:t>
-      </w:r>
-    </w:p>
-  </w:comment>
-  <w:comment w:id="23" w:author="Jeffrey" w:date="2010-02-16T11:17:00Z" w:initials="J">
-    <w:p>
-      <w:r>
-        <w:annotationRef/>
-      </w:r>
-      <w:r>
-        <w:t>Chapter 1 covered everything in a very superficial way just to get the reader up to speed.</w:t>
-      </w:r>
-    </w:p>
-  </w:comment>
-  <w:comment w:id="24" w:author="Katharine Osborne" w:date="2010-02-06T15:30:00Z" w:initials="KO">
-    <w:p>
-      <w:pPr>
-        <w:pStyle w:val="CommentText"/>
-        <w:rPr>
-          <w:rStyle w:val="Italics"/>
-        </w:rPr>
-      </w:pPr>
-      <w:r>
-        <w:rPr>
-          <w:rStyle w:val="CommentReference"/>
-        </w:rPr>
-        <w:annotationRef/>
-      </w:r>
-      <w:r>
-        <w:rPr>
-          <w:rStyle w:val="Italics"/>
-          <w:i w:val="0"/>
-        </w:rPr>
-        <w:t>Is this relevant?</w:t>
-      </w:r>
-    </w:p>
-  </w:comment>
-  <w:comment w:id="25" w:author="Jeffrey" w:date="2010-02-16T11:17:00Z" w:initials="J">
-    <w:p>
-      <w:r>
-        <w:annotationRef/>
-      </w:r>
-      <w:r>
-        <w:t xml:space="preserve">Yes.  </w:t>
-      </w:r>
-    </w:p>
-  </w:comment>
-  <w:comment w:id="26" w:author="Katharine Osborne" w:date="2010-02-06T15:31:00Z" w:initials="KO">
-    <w:p>
-      <w:pPr>
-        <w:pStyle w:val="CommentText"/>
-      </w:pPr>
-      <w:r>
-        <w:rPr>
-          <w:rStyle w:val="CommentReference"/>
-        </w:rPr>
-        <w:annotationRef/>
-      </w:r>
-      <w:r>
-        <w:t>Rewrite for clarity.</w:t>
-      </w:r>
-    </w:p>
-  </w:comment>
-  <w:comment w:id="27" w:author="Jeffrey" w:date="2010-02-16T11:19:00Z" w:initials="J">
-    <w:p>
-      <w:r>
-        <w:annotationRef/>
-      </w:r>
-      <w:r>
-        <w:t>done</w:t>
-      </w:r>
-    </w:p>
-  </w:comment>
-  <w:comment w:id="28" w:author="Katharine Osborne" w:date="2010-02-06T15:31:00Z" w:initials="KO">
-    <w:p>
-      <w:pPr>
-        <w:pStyle w:val="CommentText"/>
-      </w:pPr>
-      <w:r>
-        <w:rPr>
-          <w:rStyle w:val="CommentReference"/>
-        </w:rPr>
-        <w:annotationRef/>
-      </w:r>
-      <w:r>
-        <w:t>This has room to be bigger. This is quite tiny and hard to read.</w:t>
-      </w:r>
-    </w:p>
-  </w:comment>
-  <w:comment w:id="29" w:author="Jeffrey" w:date="2010-02-16T11:20:00Z" w:initials="J">
-    <w:p>
-      <w:r>
-        <w:annotationRef/>
-      </w:r>
-      <w:r>
-        <w:t>done</w:t>
-      </w:r>
-    </w:p>
-  </w:comment>
-  <w:comment w:id="30" w:author="Katharine Osborne" w:date="2010-02-06T15:32:00Z" w:initials="KO">
-    <w:p>
-      <w:pPr>
-        <w:pStyle w:val="CommentText"/>
-      </w:pPr>
-      <w:r>
-        <w:rPr>
-          <w:rStyle w:val="CommentReference"/>
-        </w:rPr>
-        <w:annotationRef/>
-      </w:r>
-      <w:r>
-        <w:t>“…of the user edit view”?</w:t>
-      </w:r>
-    </w:p>
-  </w:comment>
-  <w:comment w:id="31" w:author="Jeffrey" w:date="2010-02-16T11:21:00Z" w:initials="J">
-    <w:p>
-      <w:r>
-        <w:annotationRef/>
-      </w:r>
-      <w:r>
-        <w:t>yes</w:t>
-      </w:r>
-    </w:p>
-  </w:comment>
-  <w:comment w:id="32" w:author="Katharine Osborne" w:date="2010-02-06T15:33:00Z" w:initials="KO">
-    <w:p>
-      <w:pPr>
-        <w:pStyle w:val="CommentText"/>
-        <w:rPr>
-          <w:rStyle w:val="Italics"/>
-        </w:rPr>
-      </w:pPr>
-      <w:r>
-        <w:rPr>
-          <w:rStyle w:val="CommentReference"/>
-        </w:rPr>
-        <w:annotationRef/>
-      </w:r>
-      <w:r>
-        <w:t>This could also be bigger. It’s okay to paste in larger screen shots then scale them down to fit inside the margin. It’s harder to scale up tinier images.</w:t>
-      </w:r>
-    </w:p>
-  </w:comment>
-  <w:comment w:id="33" w:author="Jeffrey" w:date="2010-02-16T11:22:00Z" w:initials="J">
-    <w:p>
-      <w:r>
-        <w:annotationRef/>
-      </w:r>
-      <w:r>
-        <w:t>These screenshots are full size.  In word, we just shrunk them down.</w:t>
-      </w:r>
-    </w:p>
-  </w:comment>
-  <w:comment w:id="34" w:author="Katharine Osborne" w:date="2010-02-06T15:34:00Z" w:initials="KO">
-    <w:p>
-      <w:pPr>
-        <w:pStyle w:val="CommentText"/>
-      </w:pPr>
-      <w:r>
-        <w:rPr>
-          <w:rStyle w:val="CommentReference"/>
-        </w:rPr>
-        <w:annotationRef/>
-      </w:r>
-      <w:r>
-        <w:t>Why is this capitalized?</w:t>
-      </w:r>
-    </w:p>
-  </w:comment>
-  <w:comment w:id="35" w:author="Jeffrey" w:date="2010-02-16T11:22:00Z" w:initials="J">
-    <w:p>
-      <w:r>
-        <w:annotationRef/>
-      </w:r>
-      <w:r>
-        <w:t>mistake</w:t>
-      </w:r>
-    </w:p>
-  </w:comment>
-  <w:comment w:id="36" w:author="Katharine Osborne" w:date="2010-02-06T15:34:00Z" w:initials="KO">
-    <w:p>
-      <w:pPr>
-        <w:pStyle w:val="CommentText"/>
-        <w:rPr>
-          <w:rStyle w:val="Bold"/>
-          <w:b w:val="0"/>
-        </w:rPr>
-      </w:pPr>
-      <w:r>
-        <w:rPr>
-          <w:rStyle w:val="CommentReference"/>
-        </w:rPr>
-        <w:annotationRef/>
-      </w:r>
-      <w:r>
-        <w:rPr>
-          <w:rStyle w:val="Bold"/>
-          <w:b w:val="0"/>
-        </w:rPr>
-        <w:t>Bigger please.</w:t>
-      </w:r>
-    </w:p>
-  </w:comment>
-  <w:comment w:id="37" w:author="Jeffrey" w:date="2010-02-16T11:23:00Z" w:initials="J">
-    <w:p>
-      <w:r>
-        <w:annotationRef/>
-      </w:r>
-      <w:r>
-        <w:t>done</w:t>
-      </w:r>
-    </w:p>
-  </w:comment>
-  <w:comment w:id="43" w:author="Katharine Osborne" w:date="2010-02-06T15:36:00Z" w:initials="KO">
-    <w:p>
-      <w:pPr>
-        <w:pStyle w:val="CommentText"/>
-        <w:rPr>
-          <w:rStyle w:val="Italics"/>
-        </w:rPr>
-      </w:pPr>
-      <w:r>
-        <w:rPr>
-          <w:rStyle w:val="CommentReference"/>
-        </w:rPr>
-        <w:annotationRef/>
-      </w:r>
-      <w:r>
-        <w:t>A high-level definition of unit tests might be helpful. What do they do? Why are they useful? It’s new enough that not every developer will have a handle on them (or they may have been avoiding them).</w:t>
-      </w:r>
-    </w:p>
-  </w:comment>
-  <w:comment w:id="44" w:author="Jeffrey" w:date="2010-02-16T11:24:00Z" w:initials="J">
-    <w:p>
-      <w:r>
-        <w:annotationRef/>
-      </w:r>
-      <w:r>
-        <w:t>I added a bit around this</w:t>
-      </w:r>
-    </w:p>
-  </w:comment>
-  <w:comment w:id="50" w:author="Katharine Osborne" w:date="2010-02-06T15:38:00Z" w:initials="KO">
-    <w:p>
-      <w:pPr>
-        <w:pStyle w:val="CommentText"/>
-      </w:pPr>
-      <w:r>
-        <w:rPr>
-          <w:rStyle w:val="CommentReference"/>
-        </w:rPr>
-        <w:annotationRef/>
-      </w:r>
-      <w:r>
-        <w:t>What does this mean?</w:t>
-      </w:r>
-    </w:p>
-  </w:comment>
-  <w:comment w:id="51" w:author="Jeffrey" w:date="2010-02-16T11:27:00Z" w:initials="J">
-    <w:p>
-      <w:r>
-        <w:annotationRef/>
-      </w:r>
-      <w:r>
-        <w:t>Added an explanation and a reference to another Manning book on this fringe topic</w:t>
-      </w:r>
-    </w:p>
-  </w:comment>
-  <w:comment w:id="52" w:author="Katharine Osborne" w:date="2010-02-06T15:38:00Z" w:initials="KO">
-    <w:p>
-      <w:pPr>
-        <w:pStyle w:val="CommentText"/>
-        <w:rPr>
-          <w:rStyle w:val="Italics"/>
-          <w:i w:val="0"/>
-        </w:rPr>
-      </w:pPr>
-      <w:r>
-        <w:rPr>
-          <w:rStyle w:val="CommentReference"/>
-        </w:rPr>
-        <w:annotationRef/>
-      </w:r>
-      <w:r>
-        <w:rPr>
-          <w:rStyle w:val="Italics"/>
-          <w:i w:val="0"/>
-        </w:rPr>
-        <w:t>Is this covered somewhere else in the book? If so, where?</w:t>
-      </w:r>
-    </w:p>
-  </w:comment>
-  <w:comment w:id="53" w:author="Jeffrey" w:date="2010-02-16T11:28:00Z" w:initials="J">
-    <w:p>
-      <w:r>
-        <w:annotationRef/>
-      </w:r>
-      <w:r>
-        <w:t>Yes.  Added reference to chapter 23</w:t>
-      </w:r>
-    </w:p>
-  </w:comment>
-  <w:comment w:id="59" w:author="Katharine Osborne" w:date="2010-02-06T15:40:00Z" w:initials="KO">
-    <w:p>
-      <w:pPr>
-        <w:pStyle w:val="CommentText"/>
-        <w:rPr>
-          <w:rStyle w:val="Italics"/>
-        </w:rPr>
-      </w:pPr>
-      <w:r>
-        <w:rPr>
-          <w:rStyle w:val="CommentReference"/>
-        </w:rPr>
-        <w:annotationRef/>
-      </w:r>
-      <w:r>
-        <w:t>What does this mean? I’m still not clear on the meaning of “concerns” in this context.</w:t>
-      </w:r>
-    </w:p>
-  </w:comment>
-  <w:comment w:id="60" w:author="Jeffrey" w:date="2010-02-16T11:29:00Z" w:initials="J">
-    <w:p>
-      <w:r>
-        <w:annotationRef/>
-      </w:r>
-      <w:r>
-        <w:t>Separation of concerns is a well known term for our readers</w:t>
-      </w:r>
-    </w:p>
-  </w:comment>
-  <w:comment w:id="61" w:author="Katharine Osborne" w:date="2010-02-16T11:29:00Z" w:initials="KO">
-    <w:p>
-      <w:pPr>
-        <w:pStyle w:val="CommentText"/>
-      </w:pPr>
-      <w:r>
-        <w:rPr>
-          <w:rStyle w:val="CommentReference"/>
-        </w:rPr>
-        <w:annotationRef/>
-      </w:r>
-      <w:r>
-        <w:t>What are test doubles?</w:t>
-      </w:r>
-    </w:p>
-  </w:comment>
-  <w:comment w:id="62" w:author="Jeffrey" w:date="2010-02-16T11:29:00Z" w:initials="J">
-    <w:p>
-      <w:r>
-        <w:annotationRef/>
-      </w:r>
-      <w:r>
-        <w:t xml:space="preserve">Added an explanation and reference above.  </w:t>
-      </w:r>
-    </w:p>
-  </w:comment>
-  <w:comment w:id="63" w:author="Katharine Osborne" w:date="2010-02-06T15:41:00Z" w:initials="KO">
-    <w:p>
-      <w:pPr>
-        <w:pStyle w:val="CommentText"/>
-      </w:pPr>
-      <w:r>
-        <w:rPr>
-          <w:rStyle w:val="CommentReference"/>
-        </w:rPr>
-        <w:annotationRef/>
-      </w:r>
-      <w:r>
-        <w:t>This might need more explanation. Remember that some readers will be skimming the book – they won’t want to spend time hunting through the body text looking for the explanation.</w:t>
-      </w:r>
-    </w:p>
-  </w:comment>
-  <w:comment w:id="64" w:author="Jeffrey" w:date="2010-02-16T11:30:00Z" w:initials="J">
-    <w:p>
-      <w:r>
-        <w:annotationRef/>
-      </w:r>
-      <w:r>
-        <w:t>Reworded caption</w:t>
-      </w:r>
-    </w:p>
-  </w:comment>
-  <w:comment w:id="70" w:author="Katharine Osborne" w:date="2010-02-06T15:42:00Z" w:initials="KO">
-    <w:p>
-      <w:pPr>
-        <w:pStyle w:val="CommentText"/>
-      </w:pPr>
-      <w:r>
-        <w:rPr>
-          <w:rStyle w:val="CommentReference"/>
-        </w:rPr>
-        <w:annotationRef/>
-      </w:r>
-      <w:r>
-        <w:t>What are stubs and mocks?</w:t>
-      </w:r>
-    </w:p>
-  </w:comment>
-  <w:comment w:id="71" w:author="Jeffrey" w:date="2010-02-16T11:31:00Z" w:initials="J">
-    <w:p>
-      <w:r>
-        <w:annotationRef/>
-      </w:r>
-      <w:r>
-        <w:t>The referenced book above explains it.  This content is pretty close to the content of the first edition.</w:t>
-      </w:r>
-    </w:p>
-  </w:comment>
-  <w:comment w:id="72" w:author="Katharine Osborne" w:date="2010-02-06T15:44:00Z" w:initials="KO">
-    <w:p>
-      <w:pPr>
-        <w:pStyle w:val="CommentText"/>
-      </w:pPr>
-      <w:r>
-        <w:rPr>
-          <w:rStyle w:val="CommentReference"/>
-        </w:rPr>
-        <w:annotationRef/>
-      </w:r>
-      <w:r>
-        <w:t>Where can this be found? Can this be a footnote?</w:t>
-      </w:r>
-    </w:p>
-  </w:comment>
-  <w:comment w:id="73" w:author="Jeffrey" w:date="2010-02-16T11:33:00Z" w:initials="J">
-    <w:p>
-      <w:r>
-        <w:annotationRef/>
-      </w:r>
-      <w:r>
-        <w:t xml:space="preserve">Added a URL.  </w:t>
-      </w:r>
-    </w:p>
-  </w:comment>
-  <w:comment w:id="74" w:author="Katharine Osborne" w:date="2010-02-06T15:44:00Z" w:initials="KO">
-    <w:p>
-      <w:pPr>
-        <w:pStyle w:val="CommentText"/>
-      </w:pPr>
-      <w:r>
-        <w:rPr>
-          <w:rStyle w:val="CommentReference"/>
-        </w:rPr>
-        <w:annotationRef/>
-      </w:r>
-      <w:r>
-        <w:t>“…the creation…”</w:t>
-      </w:r>
-    </w:p>
-  </w:comment>
-  <w:comment w:id="80" w:author="Katharine Osborne" w:date="2010-02-06T15:46:00Z" w:initials="KO">
-    <w:p>
-      <w:pPr>
-        <w:pStyle w:val="CommentText"/>
-      </w:pPr>
-      <w:r>
-        <w:rPr>
-          <w:rStyle w:val="CommentReference"/>
-        </w:rPr>
-        <w:annotationRef/>
-      </w:r>
-      <w:r>
-        <w:t>Footnote?</w:t>
-      </w:r>
-    </w:p>
-  </w:comment>
-  <w:comment w:id="81" w:author="Jeffrey" w:date="2010-02-16T11:34:00Z" w:initials="J">
-    <w:p>
-      <w:r>
-        <w:annotationRef/>
-      </w:r>
-      <w:r>
-        <w:t>We printed it inline in the first edition.  This content is just revised, not new content</w:t>
-      </w:r>
-    </w:p>
+        <w:t>The whole of section 4.4 really needs revising. It was pulled out of the 1st edition and the examples are not really relevant (they still make lots of references to CodeCampServer / RedirectController / Conferences which have not been explained while the rest of the chapter uses a simpler model of Users).</w:t>
+      </w:r>
+    </w:p>
+    <w:p/>
+    <w:p>
+      <w:r>
+        <w:t>I discussed this with Eric and we thought a better approach would be the following:</w:t>
+      </w:r>
+    </w:p>
+    <w:p/>
+    <w:p>
+      <w:r>
+        <w:t>- Remove all references to RedirectController/CodeCampServer</w:t>
+      </w:r>
+    </w:p>
+    <w:p/>
+    <w:p>
+      <w:r>
+        <w:t>- Contrast the UserController used earlier in the chapter (which uses a static UserRepository class) with a well-designed alternative that takes an IUserRepository</w:t>
+      </w:r>
+    </w:p>
+    <w:p/>
+    <w:p>
+      <w:r>
+        <w:t xml:space="preserve">- Modify the testing/mocking examples to use </w:t>
+      </w:r>
+      <w:r>
+        <w:t xml:space="preserve">a </w:t>
+      </w:r>
+      <w:r>
+        <w:t xml:space="preserve">mocked </w:t>
+      </w:r>
+      <w:r>
+        <w:t>I</w:t>
+      </w:r>
+      <w:r>
+        <w:t xml:space="preserve">UserRepositor  </w:t>
+      </w:r>
+    </w:p>
+    <w:p/>
+    <w:p>
+      <w:r>
+        <w:t>If you decide to go ahead with these changes, it might be sensible if I have another read through this chapter afterwards.</w:t>
+      </w:r>
+    </w:p>
+    <w:p/>
   </w:comment>
 </w:comments>
 </file>
@@ -7579,7 +7452,7 @@
         <w:rPr>
           <w:noProof/>
         </w:rPr>
-        <w:t>2/6/2010</w:t>
+        <w:t>2/21/2010</w:t>
       </w:r>
     </w:fldSimple>
   </w:p>
@@ -7605,7 +7478,7 @@
         <w:rPr>
           <w:noProof/>
         </w:rPr>
-        <w:t>2/6/2010</w:t>
+        <w:t>2/21/2010</w:t>
       </w:r>
     </w:fldSimple>
     <w:r>
@@ -7634,7 +7507,7 @@
         <w:rPr>
           <w:noProof/>
         </w:rPr>
-        <w:t>17</w:t>
+        <w:t>19</w:t>
       </w:r>
     </w:fldSimple>
   </w:p>
@@ -11371,6 +11244,16 @@
       <w:rFonts w:ascii="Times New Roman" w:hAnsi="Times New Roman"/>
       <w:sz w:val="24"/>
       <w:szCs w:val="24"/>
+    </w:rPr>
+  </w:style>
+  <w:style w:type="paragraph" w:styleId="Revision">
+    <w:name w:val="Revision"/>
+    <w:hidden/>
+    <w:uiPriority w:val="99"/>
+    <w:semiHidden/>
+    <w:rsid w:val="007D026C"/>
+    <w:rPr>
+      <w:color w:val="000000"/>
     </w:rPr>
   </w:style>
 </w:styles>

</xml_diff>